<commit_message>
16/08/2022 - Modify documents
</commit_message>
<xml_diff>
--- a/FIL_STM32 .docx
+++ b/FIL_STM32 .docx
@@ -71,7 +71,17 @@
           <w:szCs w:val="28"/>
           <w:lang w:val="en-US"/>
         </w:rPr>
-        <w:t>STM32 Fast Initialization Library (FIL).</w:t>
+        <w:t>STM32 Fa</w:t>
+      </w:r>
+      <w:r>
+        <w:rPr>
+          <w:rFonts w:ascii="Times New Roman" w:hAnsi="Times New Roman" w:cs="Times New Roman"/>
+          <w:b/>
+          <w:sz w:val="32"/>
+          <w:szCs w:val="28"/>
+          <w:lang w:val="en-US"/>
+        </w:rPr>
+        <w:t>st Initialization Library (FIL)</w:t>
       </w:r>
     </w:p>
     <w:p>
@@ -82,6 +92,7 @@
           <w:rFonts w:ascii="Times New Roman" w:hAnsi="Times New Roman" w:cs="Times New Roman"/>
           <w:sz w:val="32"/>
           <w:szCs w:val="28"/>
+          <w:lang w:val="en-US"/>
         </w:rPr>
       </w:pPr>
       <w:r>
@@ -137,14 +148,6 @@
         <w:t>EmBitz</w:t>
       </w:r>
       <w:proofErr w:type="spellEnd"/>
-      <w:r>
-        <w:rPr>
-          <w:rFonts w:ascii="Times New Roman" w:hAnsi="Times New Roman" w:cs="Times New Roman"/>
-          <w:sz w:val="32"/>
-          <w:szCs w:val="28"/>
-        </w:rPr>
-        <w:t>.</w:t>
-      </w:r>
     </w:p>
     <w:p>
       <w:pPr>
@@ -182,28 +185,29 @@
           <w:sz w:val="28"/>
           <w:szCs w:val="28"/>
         </w:rPr>
-        <w:t>: Назаров А.А.</w:t>
-      </w:r>
-      <w:r>
-        <w:rPr>
-          <w:rFonts w:ascii="Times New Roman" w:hAnsi="Times New Roman" w:cs="Times New Roman"/>
-          <w:b/>
-          <w:sz w:val="28"/>
-          <w:szCs w:val="28"/>
-        </w:rPr>
-        <w:t>, Гаранин Е.О.</w:t>
+        <w:t xml:space="preserve">: </w:t>
       </w:r>
     </w:p>
     <w:p>
       <w:pPr>
         <w:ind w:firstLine="0"/>
-        <w:rPr>
-          <w:rFonts w:ascii="Times New Roman" w:hAnsi="Times New Roman" w:cs="Times New Roman"/>
-          <w:b/>
-          <w:sz w:val="28"/>
-          <w:szCs w:val="28"/>
-        </w:rPr>
-      </w:pPr>
+        <w:jc w:val="center"/>
+        <w:rPr>
+          <w:rFonts w:ascii="Times New Roman" w:hAnsi="Times New Roman" w:cs="Times New Roman"/>
+          <w:i/>
+          <w:sz w:val="28"/>
+          <w:szCs w:val="28"/>
+        </w:rPr>
+      </w:pPr>
+      <w:r>
+        <w:rPr>
+          <w:rFonts w:ascii="Times New Roman" w:hAnsi="Times New Roman" w:cs="Times New Roman"/>
+          <w:i/>
+          <w:sz w:val="28"/>
+          <w:szCs w:val="28"/>
+        </w:rPr>
+        <w:t>Назаров Александр Александрович – программист РЦР ДГТУ</w:t>
+      </w:r>
     </w:p>
     <w:p>
       <w:pPr>
@@ -211,6 +215,27 @@
         <w:jc w:val="center"/>
         <w:rPr>
           <w:rFonts w:ascii="Times New Roman" w:hAnsi="Times New Roman" w:cs="Times New Roman"/>
+          <w:i/>
+          <w:sz w:val="28"/>
+          <w:szCs w:val="28"/>
+        </w:rPr>
+      </w:pPr>
+      <w:r>
+        <w:rPr>
+          <w:rFonts w:ascii="Times New Roman" w:hAnsi="Times New Roman" w:cs="Times New Roman"/>
+          <w:i/>
+          <w:sz w:val="28"/>
+          <w:szCs w:val="28"/>
+        </w:rPr>
+        <w:t>Гаранин Евгений Олегович – руководитель РЦР ДГТУ</w:t>
+      </w:r>
+    </w:p>
+    <w:p>
+      <w:pPr>
+        <w:ind w:firstLine="0"/>
+        <w:jc w:val="center"/>
+        <w:rPr>
+          <w:rFonts w:ascii="Times New Roman" w:hAnsi="Times New Roman" w:cs="Times New Roman"/>
           <w:b/>
           <w:sz w:val="28"/>
           <w:szCs w:val="28"/>
@@ -223,7 +248,7 @@
           <w:noProof/>
           <w:sz w:val="28"/>
           <w:szCs w:val="28"/>
-          <w:lang w:val="en-US"/>
+          <w:lang w:eastAsia="ru-RU"/>
         </w:rPr>
         <w:drawing>
           <wp:inline distT="0" distB="0" distL="0" distR="0" wp14:anchorId="57716B4D" wp14:editId="352E4237">
@@ -311,7 +336,7 @@
           <w:szCs w:val="28"/>
           <w:lang w:val="en-US"/>
         </w:rPr>
-        <w:instrText xml:space="preserve"> HYPERLINK "https://www.st.com/resource/en/reference_manual/dm00031020-stm32f405-415-stm32f407-417-stm32f427-437-and-stm32f429-439-advanced-arm-based-32-bit-mcus-stmicroelectronics.pdf" </w:instrText>
+        <w:instrText>HYPERLINK "https://www.st.com/resource/en/reference_manual/dm00031020-stm32f405-415-stm32f407-417-stm32f427-437-and-stm32f429-439-advanced-arm-based-32-bit-mcus-stmicroelectronics.pdf" \o "STM32F407 Manual"</w:instrText>
       </w:r>
       <w:r>
         <w:rPr>
@@ -396,7 +421,7 @@
           <w:szCs w:val="28"/>
           <w:lang w:val="en-US"/>
         </w:rPr>
-        <w:instrText xml:space="preserve"> HYPERLINK "https://www.st.com/resource/en/reference_manual/dm00096844-stm32f401xb-c-and-stm32f401xd-e-advanced-arm-based-32-bit-mcus-stmicroelectronics.pdf" </w:instrText>
+        <w:instrText>HYPERLINK "https://www.st.com/resource/en/reference_manual/dm00096844-stm32f401xb-c-and-stm32f401xd-e-advanced-arm-based-32-bit-mcus-stmicroelectronics.pdf" \o "STM32F401 Manual"</w:instrText>
       </w:r>
       <w:r>
         <w:rPr>
@@ -481,7 +506,7 @@
           <w:szCs w:val="28"/>
           <w:lang w:val="en-US"/>
         </w:rPr>
-        <w:instrText xml:space="preserve"> HYPERLINK "https://www.st.com/resource/en/reference_manual/dm00119316-stm32f411xc-e-advanced-arm-based-32-bit-mcus-stmicroelectronics.pdf" </w:instrText>
+        <w:instrText>HYPERLINK "https://www.st.com/resource/en/reference_manual/dm00119316-stm32f411xc-e-advanced-arm-based-32-bit-mcus-stmicroelectronics.pdf" \o "STM32F411 Manual"</w:instrText>
       </w:r>
       <w:r>
         <w:rPr>
@@ -847,7 +872,7 @@
               <w:fldChar w:fldCharType="begin"/>
             </w:r>
             <w:r>
-              <w:instrText xml:space="preserve"> HYPERLINK \l "Раздел11" </w:instrText>
+              <w:instrText>HYPERLINK  \l "Раздел11" \o "Раздел 1.1 Архитектурное строение"</w:instrText>
             </w:r>
             <w:r>
               <w:fldChar w:fldCharType="separate"/>
@@ -957,7 +982,7 @@
               <w:fldChar w:fldCharType="begin"/>
             </w:r>
             <w:r>
-              <w:instrText xml:space="preserve"> HYPERLINK \l "Раздел12" </w:instrText>
+              <w:instrText>HYPERLINK  \l "Раздел12" \o "Раздел 1.2 Рекомендации по установке и список поддерживаемых устройств"</w:instrText>
             </w:r>
             <w:r>
               <w:fldChar w:fldCharType="separate"/>
@@ -1068,7 +1093,7 @@
                 <w:sz w:val="28"/>
                 <w:szCs w:val="28"/>
               </w:rPr>
-              <w:instrText xml:space="preserve"> HYPERLINK  \l "Раздел121" </w:instrText>
+              <w:instrText>HYPERLINK  \l "Раздел121" \o "Раздел 1.2.1 Версия для начинающих"</w:instrText>
             </w:r>
             <w:r>
               <w:rPr>
@@ -1094,29 +1119,7 @@
                 <w:szCs w:val="28"/>
                 <w:u w:val="none"/>
               </w:rPr>
-              <w:t>Версия</w:t>
-            </w:r>
-            <w:r>
-              <w:rPr>
-                <w:rStyle w:val="a9"/>
-                <w:rFonts w:ascii="Times New Roman" w:hAnsi="Times New Roman" w:cs="Times New Roman"/>
-                <w:color w:val="auto"/>
-                <w:sz w:val="28"/>
-                <w:szCs w:val="28"/>
-                <w:u w:val="none"/>
-              </w:rPr>
-              <w:t xml:space="preserve"> </w:t>
-            </w:r>
-            <w:r>
-              <w:rPr>
-                <w:rStyle w:val="a9"/>
-                <w:rFonts w:ascii="Times New Roman" w:hAnsi="Times New Roman" w:cs="Times New Roman"/>
-                <w:color w:val="auto"/>
-                <w:sz w:val="28"/>
-                <w:szCs w:val="28"/>
-                <w:u w:val="none"/>
-              </w:rPr>
-              <w:t>для начинающих</w:t>
+              <w:t>Версия для начинающих</w:t>
             </w:r>
             <w:bookmarkEnd w:id="4"/>
             <w:r>
@@ -1209,7 +1212,7 @@
                 <w:sz w:val="28"/>
                 <w:szCs w:val="28"/>
               </w:rPr>
-              <w:instrText xml:space="preserve"> HYPERLINK  \l "Раздел122" </w:instrText>
+              <w:instrText>HYPERLINK  \l "Раздел122" \o "Раздел 1.2.2 Версия для опытных пользователей"</w:instrText>
             </w:r>
             <w:r>
               <w:rPr>
@@ -1320,7 +1323,7 @@
               <w:fldChar w:fldCharType="begin"/>
             </w:r>
             <w:r>
-              <w:instrText xml:space="preserve"> HYPERLINK \l "Раздел13" </w:instrText>
+              <w:instrText>HYPERLINK  \l "Раздел13" \o "Раздел 1.3 История разработки"</w:instrText>
             </w:r>
             <w:r>
               <w:fldChar w:fldCharType="separate"/>
@@ -1334,29 +1337,7 @@
                 <w:szCs w:val="28"/>
                 <w:u w:val="none"/>
               </w:rPr>
-              <w:t>История ра</w:t>
-            </w:r>
-            <w:r>
-              <w:rPr>
-                <w:rStyle w:val="a9"/>
-                <w:rFonts w:ascii="Times New Roman" w:hAnsi="Times New Roman" w:cs="Times New Roman"/>
-                <w:color w:val="auto"/>
-                <w:sz w:val="28"/>
-                <w:szCs w:val="28"/>
-                <w:u w:val="none"/>
-              </w:rPr>
-              <w:t>з</w:t>
-            </w:r>
-            <w:r>
-              <w:rPr>
-                <w:rStyle w:val="a9"/>
-                <w:rFonts w:ascii="Times New Roman" w:hAnsi="Times New Roman" w:cs="Times New Roman"/>
-                <w:color w:val="auto"/>
-                <w:sz w:val="28"/>
-                <w:szCs w:val="28"/>
-                <w:u w:val="none"/>
-              </w:rPr>
-              <w:t>работки</w:t>
+              <w:t>История разработки</w:t>
             </w:r>
             <w:r>
               <w:rPr>
@@ -1470,13 +1451,6 @@
                 <w:sz w:val="28"/>
                 <w:szCs w:val="28"/>
               </w:rPr>
-            </w:r>
-            <w:r>
-              <w:rPr>
-                <w:rFonts w:ascii="Times New Roman" w:hAnsi="Times New Roman" w:cs="Times New Roman"/>
-                <w:sz w:val="28"/>
-                <w:szCs w:val="28"/>
-              </w:rPr>
               <w:fldChar w:fldCharType="separate"/>
             </w:r>
             <w:r>
@@ -1488,29 +1462,7 @@
                 <w:szCs w:val="28"/>
                 <w:u w:val="none"/>
               </w:rPr>
-              <w:t>Конфиг</w:t>
-            </w:r>
-            <w:r>
-              <w:rPr>
-                <w:rStyle w:val="a9"/>
-                <w:rFonts w:ascii="Times New Roman" w:hAnsi="Times New Roman" w:cs="Times New Roman"/>
-                <w:color w:val="auto"/>
-                <w:sz w:val="28"/>
-                <w:szCs w:val="28"/>
-                <w:u w:val="none"/>
-              </w:rPr>
-              <w:t>у</w:t>
-            </w:r>
-            <w:r>
-              <w:rPr>
-                <w:rStyle w:val="a9"/>
-                <w:rFonts w:ascii="Times New Roman" w:hAnsi="Times New Roman" w:cs="Times New Roman"/>
-                <w:color w:val="auto"/>
-                <w:sz w:val="28"/>
-                <w:szCs w:val="28"/>
-                <w:u w:val="none"/>
-              </w:rPr>
-              <w:t>рация библиотеки</w:t>
+              <w:t>Конфигурация библиотеки</w:t>
             </w:r>
             <w:bookmarkEnd w:id="7"/>
             <w:r>
@@ -1622,13 +1574,6 @@
                 <w:sz w:val="28"/>
                 <w:szCs w:val="28"/>
               </w:rPr>
-            </w:r>
-            <w:r>
-              <w:rPr>
-                <w:rFonts w:ascii="Times New Roman" w:hAnsi="Times New Roman" w:cs="Times New Roman"/>
-                <w:sz w:val="28"/>
-                <w:szCs w:val="28"/>
-              </w:rPr>
               <w:fldChar w:fldCharType="separate"/>
             </w:r>
             <w:r>
@@ -1640,9 +1585,174 @@
                 <w:szCs w:val="28"/>
                 <w:u w:val="none"/>
               </w:rPr>
-              <w:t>Файл-карта портов</w:t>
+              <w:t>Файл-карта</w:t>
+            </w:r>
+            <w:r>
+              <w:rPr>
+                <w:rStyle w:val="a9"/>
+                <w:rFonts w:ascii="Times New Roman" w:hAnsi="Times New Roman" w:cs="Times New Roman"/>
+                <w:color w:val="auto"/>
+                <w:sz w:val="28"/>
+                <w:szCs w:val="28"/>
+                <w:u w:val="none"/>
+              </w:rPr>
+              <w:t xml:space="preserve"> </w:t>
+            </w:r>
+            <w:r>
+              <w:rPr>
+                <w:rStyle w:val="a9"/>
+                <w:rFonts w:ascii="Times New Roman" w:hAnsi="Times New Roman" w:cs="Times New Roman"/>
+                <w:color w:val="auto"/>
+                <w:sz w:val="28"/>
+                <w:szCs w:val="28"/>
+                <w:u w:val="none"/>
+              </w:rPr>
+              <w:t>портов</w:t>
             </w:r>
             <w:bookmarkEnd w:id="8"/>
+            <w:r>
+              <w:rPr>
+                <w:rFonts w:ascii="Times New Roman" w:hAnsi="Times New Roman" w:cs="Times New Roman"/>
+                <w:sz w:val="28"/>
+                <w:szCs w:val="28"/>
+              </w:rPr>
+              <w:fldChar w:fldCharType="end"/>
+            </w:r>
+          </w:p>
+        </w:tc>
+        <w:tc>
+          <w:tcPr>
+            <w:tcW w:w="419" w:type="dxa"/>
+          </w:tcPr>
+          <w:p>
+            <w:pPr>
+              <w:spacing w:line="360" w:lineRule="auto"/>
+              <w:ind w:firstLine="0"/>
+              <w:rPr>
+                <w:rFonts w:ascii="Times New Roman" w:hAnsi="Times New Roman" w:cs="Times New Roman"/>
+                <w:sz w:val="28"/>
+                <w:szCs w:val="28"/>
+              </w:rPr>
+            </w:pPr>
+            <w:r>
+              <w:rPr>
+                <w:rFonts w:ascii="Times New Roman" w:hAnsi="Times New Roman" w:cs="Times New Roman"/>
+                <w:sz w:val="28"/>
+                <w:szCs w:val="28"/>
+              </w:rPr>
+              <w:t>6</w:t>
+            </w:r>
+          </w:p>
+        </w:tc>
+      </w:tr>
+      <w:tr>
+        <w:tc>
+          <w:tcPr>
+            <w:tcW w:w="426" w:type="dxa"/>
+          </w:tcPr>
+          <w:p>
+            <w:pPr>
+              <w:spacing w:line="360" w:lineRule="auto"/>
+              <w:ind w:firstLine="0"/>
+              <w:rPr>
+                <w:rFonts w:ascii="Times New Roman" w:hAnsi="Times New Roman" w:cs="Times New Roman"/>
+                <w:b/>
+                <w:sz w:val="28"/>
+                <w:szCs w:val="28"/>
+              </w:rPr>
+            </w:pPr>
+          </w:p>
+        </w:tc>
+        <w:tc>
+          <w:tcPr>
+            <w:tcW w:w="8500" w:type="dxa"/>
+          </w:tcPr>
+          <w:p>
+            <w:pPr>
+              <w:spacing w:line="360" w:lineRule="auto"/>
+              <w:ind w:firstLine="0"/>
+              <w:rPr>
+                <w:rFonts w:ascii="Times New Roman" w:hAnsi="Times New Roman" w:cs="Times New Roman"/>
+                <w:sz w:val="28"/>
+                <w:szCs w:val="28"/>
+                <w:lang w:val="en-US"/>
+              </w:rPr>
+            </w:pPr>
+            <w:r>
+              <w:rPr>
+                <w:rFonts w:ascii="Times New Roman" w:hAnsi="Times New Roman" w:cs="Times New Roman"/>
+                <w:b/>
+                <w:sz w:val="28"/>
+                <w:szCs w:val="28"/>
+              </w:rPr>
+              <w:t xml:space="preserve">2.2 </w:t>
+            </w:r>
+            <w:bookmarkStart w:id="9" w:name="АРаздел22"/>
+            <w:r>
+              <w:rPr>
+                <w:rFonts w:ascii="Times New Roman" w:hAnsi="Times New Roman" w:cs="Times New Roman"/>
+                <w:sz w:val="28"/>
+                <w:szCs w:val="28"/>
+              </w:rPr>
+              <w:fldChar w:fldCharType="begin"/>
+            </w:r>
+            <w:r>
+              <w:rPr>
+                <w:rFonts w:ascii="Times New Roman" w:hAnsi="Times New Roman" w:cs="Times New Roman"/>
+                <w:sz w:val="28"/>
+                <w:szCs w:val="28"/>
+              </w:rPr>
+              <w:instrText xml:space="preserve"> HYPERLINK  \l "Раздел22" \o "Раздел 2.2 Минимальная версия конфигурации" </w:instrText>
+            </w:r>
+            <w:r>
+              <w:rPr>
+                <w:rFonts w:ascii="Times New Roman" w:hAnsi="Times New Roman" w:cs="Times New Roman"/>
+                <w:sz w:val="28"/>
+                <w:szCs w:val="28"/>
+              </w:rPr>
+            </w:r>
+            <w:r>
+              <w:rPr>
+                <w:rFonts w:ascii="Times New Roman" w:hAnsi="Times New Roman" w:cs="Times New Roman"/>
+                <w:sz w:val="28"/>
+                <w:szCs w:val="28"/>
+              </w:rPr>
+              <w:fldChar w:fldCharType="separate"/>
+            </w:r>
+            <w:r>
+              <w:rPr>
+                <w:rStyle w:val="a9"/>
+                <w:rFonts w:ascii="Times New Roman" w:hAnsi="Times New Roman" w:cs="Times New Roman"/>
+                <w:color w:val="auto"/>
+                <w:sz w:val="28"/>
+                <w:szCs w:val="28"/>
+                <w:u w:val="none"/>
+              </w:rPr>
+              <w:t>Мини</w:t>
+            </w:r>
+            <w:r>
+              <w:rPr>
+                <w:rStyle w:val="a9"/>
+                <w:rFonts w:ascii="Times New Roman" w:hAnsi="Times New Roman" w:cs="Times New Roman"/>
+                <w:color w:val="auto"/>
+                <w:sz w:val="28"/>
+                <w:szCs w:val="28"/>
+                <w:u w:val="none"/>
+              </w:rPr>
+              <w:t>м</w:t>
+            </w:r>
+            <w:r>
+              <w:rPr>
+                <w:rStyle w:val="a9"/>
+                <w:rFonts w:ascii="Times New Roman" w:hAnsi="Times New Roman" w:cs="Times New Roman"/>
+                <w:color w:val="auto"/>
+                <w:sz w:val="28"/>
+                <w:szCs w:val="28"/>
+                <w:u w:val="none"/>
+              </w:rPr>
+              <w:t>альная версия конфигурации</w:t>
+            </w:r>
+            <w:bookmarkEnd w:id="9"/>
             <w:r>
               <w:rPr>
                 <w:rFonts w:ascii="Times New Roman" w:hAnsi="Times New Roman" w:cs="Times New Roman"/>
@@ -1707,7 +1817,6 @@
                 <w:rFonts w:ascii="Times New Roman" w:hAnsi="Times New Roman" w:cs="Times New Roman"/>
                 <w:sz w:val="28"/>
                 <w:szCs w:val="28"/>
-                <w:lang w:val="en-US"/>
               </w:rPr>
             </w:pPr>
             <w:r>
@@ -1717,18 +1826,101 @@
                 <w:sz w:val="28"/>
                 <w:szCs w:val="28"/>
               </w:rPr>
-              <w:t xml:space="preserve">2.2 </w:t>
-            </w:r>
-            <w:bookmarkStart w:id="9" w:name="АРаздел22"/>
-            <w:r>
-              <w:rPr>
-                <w:rFonts w:ascii="Times New Roman" w:hAnsi="Times New Roman" w:cs="Times New Roman"/>
-                <w:sz w:val="28"/>
-                <w:szCs w:val="28"/>
-              </w:rPr>
-              <w:t>Минимальная версия конфигурации</w:t>
-            </w:r>
-            <w:bookmarkEnd w:id="9"/>
+              <w:t xml:space="preserve">2.3 </w:t>
+            </w:r>
+            <w:r>
+              <w:rPr>
+                <w:rFonts w:ascii="Times New Roman" w:hAnsi="Times New Roman" w:cs="Times New Roman"/>
+                <w:sz w:val="28"/>
+                <w:szCs w:val="28"/>
+              </w:rPr>
+              <w:t>Максимальная версия конфигурации</w:t>
+            </w:r>
+          </w:p>
+        </w:tc>
+        <w:tc>
+          <w:tcPr>
+            <w:tcW w:w="419" w:type="dxa"/>
+          </w:tcPr>
+          <w:p>
+            <w:pPr>
+              <w:spacing w:line="360" w:lineRule="auto"/>
+              <w:ind w:firstLine="0"/>
+              <w:rPr>
+                <w:rFonts w:ascii="Times New Roman" w:hAnsi="Times New Roman" w:cs="Times New Roman"/>
+                <w:sz w:val="28"/>
+                <w:szCs w:val="28"/>
+              </w:rPr>
+            </w:pPr>
+            <w:r>
+              <w:rPr>
+                <w:rFonts w:ascii="Times New Roman" w:hAnsi="Times New Roman" w:cs="Times New Roman"/>
+                <w:sz w:val="28"/>
+                <w:szCs w:val="28"/>
+              </w:rPr>
+              <w:t>6</w:t>
+            </w:r>
+          </w:p>
+        </w:tc>
+      </w:tr>
+      <w:tr>
+        <w:tc>
+          <w:tcPr>
+            <w:tcW w:w="426" w:type="dxa"/>
+          </w:tcPr>
+          <w:p>
+            <w:pPr>
+              <w:spacing w:line="360" w:lineRule="auto"/>
+              <w:ind w:firstLine="0"/>
+              <w:rPr>
+                <w:rFonts w:ascii="Times New Roman" w:hAnsi="Times New Roman" w:cs="Times New Roman"/>
+                <w:b/>
+                <w:sz w:val="28"/>
+                <w:szCs w:val="28"/>
+              </w:rPr>
+            </w:pPr>
+          </w:p>
+        </w:tc>
+        <w:tc>
+          <w:tcPr>
+            <w:tcW w:w="8500" w:type="dxa"/>
+          </w:tcPr>
+          <w:p>
+            <w:pPr>
+              <w:spacing w:line="360" w:lineRule="auto"/>
+              <w:ind w:firstLine="0"/>
+              <w:rPr>
+                <w:rFonts w:ascii="Times New Roman" w:hAnsi="Times New Roman" w:cs="Times New Roman"/>
+                <w:sz w:val="28"/>
+                <w:szCs w:val="28"/>
+              </w:rPr>
+            </w:pPr>
+            <w:r>
+              <w:rPr>
+                <w:rFonts w:ascii="Times New Roman" w:hAnsi="Times New Roman" w:cs="Times New Roman"/>
+                <w:b/>
+                <w:sz w:val="28"/>
+                <w:szCs w:val="28"/>
+              </w:rPr>
+              <w:t>2.4</w:t>
+            </w:r>
+            <w:r>
+              <w:rPr>
+                <w:rFonts w:ascii="Times New Roman" w:hAnsi="Times New Roman" w:cs="Times New Roman"/>
+                <w:b/>
+                <w:sz w:val="28"/>
+                <w:szCs w:val="28"/>
+              </w:rPr>
+              <w:t xml:space="preserve"> </w:t>
+            </w:r>
+            <w:r>
+              <w:rPr>
+                <w:rFonts w:ascii="Times New Roman" w:hAnsi="Times New Roman" w:cs="Times New Roman"/>
+                <w:sz w:val="28"/>
+                <w:szCs w:val="28"/>
+              </w:rPr>
+              <w:t>Конфигурации, предоставляемые Ресурсным центром робототехники ДГТУ</w:t>
+            </w:r>
           </w:p>
         </w:tc>
         <w:tc>
@@ -1780,6 +1972,123 @@
           <w:p>
             <w:pPr>
               <w:spacing w:line="360" w:lineRule="auto"/>
+              <w:rPr>
+                <w:rFonts w:ascii="Times New Roman" w:hAnsi="Times New Roman" w:cs="Times New Roman"/>
+                <w:sz w:val="28"/>
+                <w:szCs w:val="28"/>
+              </w:rPr>
+            </w:pPr>
+            <w:r>
+              <w:rPr>
+                <w:rFonts w:ascii="Times New Roman" w:hAnsi="Times New Roman" w:cs="Times New Roman"/>
+                <w:b/>
+                <w:sz w:val="28"/>
+                <w:szCs w:val="28"/>
+              </w:rPr>
+              <w:t>2.4</w:t>
+            </w:r>
+            <w:r>
+              <w:rPr>
+                <w:rFonts w:ascii="Times New Roman" w:hAnsi="Times New Roman" w:cs="Times New Roman"/>
+                <w:b/>
+                <w:sz w:val="28"/>
+                <w:szCs w:val="28"/>
+              </w:rPr>
+              <w:t xml:space="preserve">.1 </w:t>
+            </w:r>
+            <w:r>
+              <w:rPr>
+                <w:rFonts w:ascii="Times New Roman" w:hAnsi="Times New Roman" w:cs="Times New Roman"/>
+                <w:sz w:val="28"/>
+                <w:szCs w:val="28"/>
+              </w:rPr>
+              <w:t xml:space="preserve">Обучающая платформа </w:t>
+            </w:r>
+            <w:r>
+              <w:rPr>
+                <w:rFonts w:ascii="Times New Roman" w:hAnsi="Times New Roman" w:cs="Times New Roman"/>
+                <w:sz w:val="28"/>
+                <w:szCs w:val="28"/>
+                <w:lang w:val="en-US"/>
+              </w:rPr>
+              <w:t>Circle</w:t>
+            </w:r>
+            <w:r>
+              <w:rPr>
+                <w:rFonts w:ascii="Times New Roman" w:hAnsi="Times New Roman" w:cs="Times New Roman"/>
+                <w:sz w:val="28"/>
+                <w:szCs w:val="28"/>
+              </w:rPr>
+              <w:t xml:space="preserve"> </w:t>
+            </w:r>
+            <w:r>
+              <w:rPr>
+                <w:rFonts w:ascii="Times New Roman" w:hAnsi="Times New Roman" w:cs="Times New Roman"/>
+                <w:sz w:val="28"/>
+                <w:szCs w:val="28"/>
+                <w:lang w:val="en-US"/>
+              </w:rPr>
+              <w:t>Bot</w:t>
+            </w:r>
+            <w:r>
+              <w:rPr>
+                <w:rFonts w:ascii="Times New Roman" w:hAnsi="Times New Roman" w:cs="Times New Roman"/>
+                <w:sz w:val="28"/>
+                <w:szCs w:val="28"/>
+              </w:rPr>
+              <w:t xml:space="preserve"> </w:t>
+            </w:r>
+            <w:r>
+              <w:rPr>
+                <w:rFonts w:ascii="Times New Roman" w:hAnsi="Times New Roman" w:cs="Times New Roman"/>
+                <w:sz w:val="28"/>
+                <w:szCs w:val="28"/>
+              </w:rPr>
+              <w:t xml:space="preserve">на базе микроконтроллера </w:t>
+            </w:r>
+            <w:r>
+              <w:rPr>
+                <w:rFonts w:ascii="Times New Roman" w:hAnsi="Times New Roman" w:cs="Times New Roman"/>
+                <w:sz w:val="28"/>
+                <w:szCs w:val="28"/>
+                <w:lang w:val="en-US"/>
+              </w:rPr>
+              <w:t>STM</w:t>
+            </w:r>
+            <w:r>
+              <w:rPr>
+                <w:rFonts w:ascii="Times New Roman" w:hAnsi="Times New Roman" w:cs="Times New Roman"/>
+                <w:sz w:val="28"/>
+                <w:szCs w:val="28"/>
+              </w:rPr>
+              <w:t>32</w:t>
+            </w:r>
+            <w:r>
+              <w:rPr>
+                <w:rFonts w:ascii="Times New Roman" w:hAnsi="Times New Roman" w:cs="Times New Roman"/>
+                <w:sz w:val="28"/>
+                <w:szCs w:val="28"/>
+                <w:lang w:val="en-US"/>
+              </w:rPr>
+              <w:t>F</w:t>
+            </w:r>
+            <w:r>
+              <w:rPr>
+                <w:rFonts w:ascii="Times New Roman" w:hAnsi="Times New Roman" w:cs="Times New Roman"/>
+                <w:sz w:val="28"/>
+                <w:szCs w:val="28"/>
+              </w:rPr>
+              <w:t>103</w:t>
+            </w:r>
+          </w:p>
+        </w:tc>
+        <w:tc>
+          <w:tcPr>
+            <w:tcW w:w="419" w:type="dxa"/>
+          </w:tcPr>
+          <w:p>
+            <w:pPr>
+              <w:spacing w:line="360" w:lineRule="auto"/>
               <w:ind w:firstLine="0"/>
               <w:rPr>
                 <w:rFonts w:ascii="Times New Roman" w:hAnsi="Times New Roman" w:cs="Times New Roman"/>
@@ -1790,11 +2099,329 @@
             <w:r>
               <w:rPr>
                 <w:rFonts w:ascii="Times New Roman" w:hAnsi="Times New Roman" w:cs="Times New Roman"/>
+                <w:sz w:val="28"/>
+                <w:szCs w:val="28"/>
+              </w:rPr>
+              <w:t>6</w:t>
+            </w:r>
+          </w:p>
+        </w:tc>
+      </w:tr>
+      <w:tr>
+        <w:tc>
+          <w:tcPr>
+            <w:tcW w:w="426" w:type="dxa"/>
+          </w:tcPr>
+          <w:p>
+            <w:pPr>
+              <w:ind w:firstLine="0"/>
+              <w:rPr>
+                <w:rFonts w:ascii="Times New Roman" w:hAnsi="Times New Roman" w:cs="Times New Roman"/>
                 <w:b/>
                 <w:sz w:val="28"/>
                 <w:szCs w:val="28"/>
               </w:rPr>
-              <w:t xml:space="preserve">2.3 </w:t>
+            </w:pPr>
+          </w:p>
+        </w:tc>
+        <w:tc>
+          <w:tcPr>
+            <w:tcW w:w="8500" w:type="dxa"/>
+          </w:tcPr>
+          <w:p>
+            <w:pPr>
+              <w:spacing w:line="360" w:lineRule="auto"/>
+              <w:rPr>
+                <w:rFonts w:ascii="Times New Roman" w:hAnsi="Times New Roman" w:cs="Times New Roman"/>
+                <w:sz w:val="28"/>
+                <w:szCs w:val="28"/>
+              </w:rPr>
+            </w:pPr>
+            <w:r>
+              <w:rPr>
+                <w:rFonts w:ascii="Times New Roman" w:hAnsi="Times New Roman" w:cs="Times New Roman"/>
+                <w:b/>
+                <w:sz w:val="28"/>
+                <w:szCs w:val="28"/>
+              </w:rPr>
+              <w:t>2.4</w:t>
+            </w:r>
+            <w:r>
+              <w:rPr>
+                <w:rFonts w:ascii="Times New Roman" w:hAnsi="Times New Roman" w:cs="Times New Roman"/>
+                <w:b/>
+                <w:sz w:val="28"/>
+                <w:szCs w:val="28"/>
+              </w:rPr>
+              <w:t xml:space="preserve">.2 </w:t>
+            </w:r>
+            <w:r>
+              <w:rPr>
+                <w:rFonts w:ascii="Times New Roman" w:hAnsi="Times New Roman" w:cs="Times New Roman"/>
+                <w:sz w:val="28"/>
+                <w:szCs w:val="28"/>
+              </w:rPr>
+              <w:t xml:space="preserve">Обучающая платформа </w:t>
+            </w:r>
+            <w:r>
+              <w:rPr>
+                <w:rFonts w:ascii="Times New Roman" w:hAnsi="Times New Roman" w:cs="Times New Roman"/>
+                <w:sz w:val="28"/>
+                <w:szCs w:val="28"/>
+                <w:lang w:val="en-US"/>
+              </w:rPr>
+              <w:t>Circle</w:t>
+            </w:r>
+            <w:r>
+              <w:rPr>
+                <w:rFonts w:ascii="Times New Roman" w:hAnsi="Times New Roman" w:cs="Times New Roman"/>
+                <w:sz w:val="28"/>
+                <w:szCs w:val="28"/>
+              </w:rPr>
+              <w:t xml:space="preserve"> </w:t>
+            </w:r>
+            <w:r>
+              <w:rPr>
+                <w:rFonts w:ascii="Times New Roman" w:hAnsi="Times New Roman" w:cs="Times New Roman"/>
+                <w:sz w:val="28"/>
+                <w:szCs w:val="28"/>
+                <w:lang w:val="en-US"/>
+              </w:rPr>
+              <w:t>Bot</w:t>
+            </w:r>
+            <w:r>
+              <w:rPr>
+                <w:rFonts w:ascii="Times New Roman" w:hAnsi="Times New Roman" w:cs="Times New Roman"/>
+                <w:sz w:val="28"/>
+                <w:szCs w:val="28"/>
+              </w:rPr>
+              <w:t xml:space="preserve"> </w:t>
+            </w:r>
+            <w:r>
+              <w:rPr>
+                <w:rFonts w:ascii="Times New Roman" w:hAnsi="Times New Roman" w:cs="Times New Roman"/>
+                <w:sz w:val="28"/>
+                <w:szCs w:val="28"/>
+              </w:rPr>
+              <w:t xml:space="preserve">на базе микроконтроллера </w:t>
+            </w:r>
+            <w:r>
+              <w:rPr>
+                <w:rFonts w:ascii="Times New Roman" w:hAnsi="Times New Roman" w:cs="Times New Roman"/>
+                <w:sz w:val="28"/>
+                <w:szCs w:val="28"/>
+                <w:lang w:val="en-US"/>
+              </w:rPr>
+              <w:t>STM</w:t>
+            </w:r>
+            <w:r>
+              <w:rPr>
+                <w:rFonts w:ascii="Times New Roman" w:hAnsi="Times New Roman" w:cs="Times New Roman"/>
+                <w:sz w:val="28"/>
+                <w:szCs w:val="28"/>
+              </w:rPr>
+              <w:t>32</w:t>
+            </w:r>
+            <w:r>
+              <w:rPr>
+                <w:rFonts w:ascii="Times New Roman" w:hAnsi="Times New Roman" w:cs="Times New Roman"/>
+                <w:sz w:val="28"/>
+                <w:szCs w:val="28"/>
+                <w:lang w:val="en-US"/>
+              </w:rPr>
+              <w:t>F</w:t>
+            </w:r>
+            <w:r>
+              <w:rPr>
+                <w:rFonts w:ascii="Times New Roman" w:hAnsi="Times New Roman" w:cs="Times New Roman"/>
+                <w:sz w:val="28"/>
+                <w:szCs w:val="28"/>
+              </w:rPr>
+              <w:t>401</w:t>
+            </w:r>
+          </w:p>
+        </w:tc>
+        <w:tc>
+          <w:tcPr>
+            <w:tcW w:w="419" w:type="dxa"/>
+          </w:tcPr>
+          <w:p>
+            <w:pPr>
+              <w:spacing w:line="360" w:lineRule="auto"/>
+              <w:ind w:firstLine="0"/>
+              <w:rPr>
+                <w:rFonts w:ascii="Times New Roman" w:hAnsi="Times New Roman" w:cs="Times New Roman"/>
+                <w:sz w:val="28"/>
+                <w:szCs w:val="28"/>
+              </w:rPr>
+            </w:pPr>
+            <w:r>
+              <w:rPr>
+                <w:rFonts w:ascii="Times New Roman" w:hAnsi="Times New Roman" w:cs="Times New Roman"/>
+                <w:sz w:val="28"/>
+                <w:szCs w:val="28"/>
+              </w:rPr>
+              <w:t>6</w:t>
+            </w:r>
+          </w:p>
+        </w:tc>
+      </w:tr>
+      <w:tr>
+        <w:tc>
+          <w:tcPr>
+            <w:tcW w:w="426" w:type="dxa"/>
+          </w:tcPr>
+          <w:p>
+            <w:pPr>
+              <w:ind w:firstLine="0"/>
+              <w:rPr>
+                <w:rFonts w:ascii="Times New Roman" w:hAnsi="Times New Roman" w:cs="Times New Roman"/>
+                <w:b/>
+                <w:sz w:val="28"/>
+                <w:szCs w:val="28"/>
+              </w:rPr>
+            </w:pPr>
+          </w:p>
+        </w:tc>
+        <w:tc>
+          <w:tcPr>
+            <w:tcW w:w="8500" w:type="dxa"/>
+          </w:tcPr>
+          <w:p>
+            <w:pPr>
+              <w:spacing w:line="360" w:lineRule="auto"/>
+              <w:rPr>
+                <w:rFonts w:ascii="Times New Roman" w:hAnsi="Times New Roman" w:cs="Times New Roman"/>
+                <w:sz w:val="28"/>
+                <w:szCs w:val="28"/>
+              </w:rPr>
+            </w:pPr>
+            <w:r>
+              <w:rPr>
+                <w:rFonts w:ascii="Times New Roman" w:hAnsi="Times New Roman" w:cs="Times New Roman"/>
+                <w:b/>
+                <w:sz w:val="28"/>
+                <w:szCs w:val="28"/>
+              </w:rPr>
+              <w:t>2.4</w:t>
+            </w:r>
+            <w:r>
+              <w:rPr>
+                <w:rFonts w:ascii="Times New Roman" w:hAnsi="Times New Roman" w:cs="Times New Roman"/>
+                <w:b/>
+                <w:sz w:val="28"/>
+                <w:szCs w:val="28"/>
+              </w:rPr>
+              <w:t xml:space="preserve">.3 </w:t>
+            </w:r>
+            <w:r>
+              <w:rPr>
+                <w:rFonts w:ascii="Times New Roman" w:hAnsi="Times New Roman" w:cs="Times New Roman"/>
+                <w:sz w:val="28"/>
+                <w:szCs w:val="28"/>
+              </w:rPr>
+              <w:t xml:space="preserve">Обучающая платформа </w:t>
+            </w:r>
+            <w:r>
+              <w:rPr>
+                <w:rFonts w:ascii="Times New Roman" w:hAnsi="Times New Roman" w:cs="Times New Roman"/>
+                <w:sz w:val="28"/>
+                <w:szCs w:val="28"/>
+                <w:lang w:val="en-US"/>
+              </w:rPr>
+              <w:t>Small</w:t>
+            </w:r>
+            <w:r>
+              <w:rPr>
+                <w:rFonts w:ascii="Times New Roman" w:hAnsi="Times New Roman" w:cs="Times New Roman"/>
+                <w:sz w:val="28"/>
+                <w:szCs w:val="28"/>
+              </w:rPr>
+              <w:t xml:space="preserve"> </w:t>
+            </w:r>
+            <w:r>
+              <w:rPr>
+                <w:rFonts w:ascii="Times New Roman" w:hAnsi="Times New Roman" w:cs="Times New Roman"/>
+                <w:sz w:val="28"/>
+                <w:szCs w:val="28"/>
+                <w:lang w:val="en-US"/>
+              </w:rPr>
+              <w:t>Car</w:t>
+            </w:r>
+            <w:r>
+              <w:rPr>
+                <w:rFonts w:ascii="Times New Roman" w:hAnsi="Times New Roman" w:cs="Times New Roman"/>
+                <w:sz w:val="28"/>
+                <w:szCs w:val="28"/>
+              </w:rPr>
+              <w:t xml:space="preserve"> </w:t>
+            </w:r>
+          </w:p>
+        </w:tc>
+        <w:tc>
+          <w:tcPr>
+            <w:tcW w:w="419" w:type="dxa"/>
+          </w:tcPr>
+          <w:p>
+            <w:pPr>
+              <w:spacing w:line="360" w:lineRule="auto"/>
+              <w:ind w:firstLine="0"/>
+              <w:rPr>
+                <w:rFonts w:ascii="Times New Roman" w:hAnsi="Times New Roman" w:cs="Times New Roman"/>
+                <w:sz w:val="28"/>
+                <w:szCs w:val="28"/>
+              </w:rPr>
+            </w:pPr>
+            <w:r>
+              <w:rPr>
+                <w:rFonts w:ascii="Times New Roman" w:hAnsi="Times New Roman" w:cs="Times New Roman"/>
+                <w:sz w:val="28"/>
+                <w:szCs w:val="28"/>
+              </w:rPr>
+              <w:t>6</w:t>
+            </w:r>
+          </w:p>
+        </w:tc>
+      </w:tr>
+      <w:tr>
+        <w:tc>
+          <w:tcPr>
+            <w:tcW w:w="426" w:type="dxa"/>
+          </w:tcPr>
+          <w:p>
+            <w:pPr>
+              <w:ind w:firstLine="0"/>
+              <w:rPr>
+                <w:rFonts w:ascii="Times New Roman" w:hAnsi="Times New Roman" w:cs="Times New Roman"/>
+                <w:b/>
+                <w:sz w:val="28"/>
+                <w:szCs w:val="28"/>
+              </w:rPr>
+            </w:pPr>
+          </w:p>
+        </w:tc>
+        <w:tc>
+          <w:tcPr>
+            <w:tcW w:w="8500" w:type="dxa"/>
+          </w:tcPr>
+          <w:p>
+            <w:pPr>
+              <w:spacing w:line="360" w:lineRule="auto"/>
+              <w:ind w:firstLine="0"/>
+              <w:rPr>
+                <w:rFonts w:ascii="Times New Roman" w:hAnsi="Times New Roman" w:cs="Times New Roman"/>
+                <w:sz w:val="28"/>
+                <w:szCs w:val="28"/>
+              </w:rPr>
+            </w:pPr>
+            <w:r>
+              <w:rPr>
+                <w:rFonts w:ascii="Times New Roman" w:hAnsi="Times New Roman" w:cs="Times New Roman"/>
+                <w:b/>
+                <w:sz w:val="28"/>
+                <w:szCs w:val="28"/>
+              </w:rPr>
+              <w:t xml:space="preserve">2.5 </w:t>
             </w:r>
             <w:bookmarkStart w:id="10" w:name="АРаздел23"/>
             <w:r>
@@ -1803,17 +2430,7 @@
                 <w:sz w:val="28"/>
                 <w:szCs w:val="28"/>
               </w:rPr>
-              <w:t>Создание сво</w:t>
-            </w:r>
-            <w:bookmarkStart w:id="11" w:name="_GoBack"/>
-            <w:bookmarkEnd w:id="11"/>
-            <w:r>
-              <w:rPr>
-                <w:rFonts w:ascii="Times New Roman" w:hAnsi="Times New Roman" w:cs="Times New Roman"/>
-                <w:sz w:val="28"/>
-                <w:szCs w:val="28"/>
-              </w:rPr>
-              <w:t>ей конфигурации</w:t>
+              <w:t>Создание своей конфигурации</w:t>
             </w:r>
             <w:bookmarkEnd w:id="10"/>
           </w:p>
@@ -1850,6 +2467,7 @@
           </w:tcPr>
           <w:p>
             <w:pPr>
+              <w:spacing w:line="360" w:lineRule="auto"/>
               <w:ind w:firstLine="0"/>
               <w:rPr>
                 <w:rFonts w:ascii="Times New Roman" w:hAnsi="Times New Roman" w:cs="Times New Roman"/>
@@ -1883,7 +2501,7 @@
                 <w:szCs w:val="28"/>
               </w:rPr>
             </w:pPr>
-            <w:bookmarkStart w:id="12" w:name="АРаздел3"/>
+            <w:bookmarkStart w:id="11" w:name="АРаздел3"/>
             <w:r>
               <w:rPr>
                 <w:rFonts w:ascii="Times New Roman" w:hAnsi="Times New Roman" w:cs="Times New Roman"/>
@@ -1925,6 +2543,84 @@
                 <w:lang w:val="en-US"/>
               </w:rPr>
               <w:t>FIL</w:t>
+            </w:r>
+            <w:bookmarkEnd w:id="11"/>
+          </w:p>
+        </w:tc>
+        <w:tc>
+          <w:tcPr>
+            <w:tcW w:w="419" w:type="dxa"/>
+          </w:tcPr>
+          <w:p>
+            <w:pPr>
+              <w:spacing w:line="360" w:lineRule="auto"/>
+              <w:ind w:firstLine="0"/>
+              <w:rPr>
+                <w:rFonts w:ascii="Times New Roman" w:hAnsi="Times New Roman" w:cs="Times New Roman"/>
+                <w:sz w:val="28"/>
+                <w:szCs w:val="28"/>
+              </w:rPr>
+            </w:pPr>
+            <w:r>
+              <w:rPr>
+                <w:rFonts w:ascii="Times New Roman" w:hAnsi="Times New Roman" w:cs="Times New Roman"/>
+                <w:sz w:val="28"/>
+                <w:szCs w:val="28"/>
+              </w:rPr>
+              <w:t>6</w:t>
+            </w:r>
+          </w:p>
+        </w:tc>
+      </w:tr>
+      <w:tr>
+        <w:tc>
+          <w:tcPr>
+            <w:tcW w:w="426" w:type="dxa"/>
+          </w:tcPr>
+          <w:p>
+            <w:pPr>
+              <w:spacing w:line="360" w:lineRule="auto"/>
+              <w:ind w:firstLine="0"/>
+              <w:rPr>
+                <w:rFonts w:ascii="Times New Roman" w:hAnsi="Times New Roman" w:cs="Times New Roman"/>
+                <w:b/>
+                <w:sz w:val="28"/>
+                <w:szCs w:val="28"/>
+              </w:rPr>
+            </w:pPr>
+          </w:p>
+        </w:tc>
+        <w:tc>
+          <w:tcPr>
+            <w:tcW w:w="8500" w:type="dxa"/>
+          </w:tcPr>
+          <w:p>
+            <w:pPr>
+              <w:spacing w:line="360" w:lineRule="auto"/>
+              <w:ind w:firstLine="0"/>
+              <w:rPr>
+                <w:rFonts w:ascii="Times New Roman" w:hAnsi="Times New Roman" w:cs="Times New Roman"/>
+                <w:sz w:val="28"/>
+                <w:szCs w:val="28"/>
+              </w:rPr>
+            </w:pPr>
+            <w:r>
+              <w:rPr>
+                <w:rFonts w:ascii="Times New Roman" w:hAnsi="Times New Roman" w:cs="Times New Roman"/>
+                <w:b/>
+                <w:sz w:val="28"/>
+                <w:szCs w:val="28"/>
+              </w:rPr>
+              <w:t xml:space="preserve">3.1 </w:t>
+            </w:r>
+            <w:bookmarkStart w:id="12" w:name="АРаздел31"/>
+            <w:r>
+              <w:rPr>
+                <w:rFonts w:ascii="Times New Roman" w:hAnsi="Times New Roman" w:cs="Times New Roman"/>
+                <w:sz w:val="28"/>
+                <w:szCs w:val="28"/>
+              </w:rPr>
+              <w:t>Регламентация названий</w:t>
             </w:r>
             <w:bookmarkEnd w:id="12"/>
           </w:p>
@@ -1941,7 +2637,6 @@
                 <w:rFonts w:ascii="Times New Roman" w:hAnsi="Times New Roman" w:cs="Times New Roman"/>
                 <w:sz w:val="28"/>
                 <w:szCs w:val="28"/>
-                <w:lang w:val="en-US"/>
               </w:rPr>
             </w:pPr>
             <w:r>
@@ -1949,7 +2644,6 @@
                 <w:rFonts w:ascii="Times New Roman" w:hAnsi="Times New Roman" w:cs="Times New Roman"/>
                 <w:sz w:val="28"/>
                 <w:szCs w:val="28"/>
-                <w:lang w:val="en-US"/>
               </w:rPr>
               <w:t>6</w:t>
             </w:r>
@@ -1993,18 +2687,17 @@
                 <w:b/>
                 <w:sz w:val="28"/>
                 <w:szCs w:val="28"/>
-                <w:lang w:val="en-US"/>
-              </w:rPr>
-              <w:t xml:space="preserve">3.1 </w:t>
-            </w:r>
-            <w:bookmarkStart w:id="13" w:name="АРаздел31"/>
-            <w:r>
-              <w:rPr>
-                <w:rFonts w:ascii="Times New Roman" w:hAnsi="Times New Roman" w:cs="Times New Roman"/>
-                <w:sz w:val="28"/>
-                <w:szCs w:val="28"/>
-              </w:rPr>
-              <w:t>Регламентация названий</w:t>
+              </w:rPr>
+              <w:t xml:space="preserve">3.2 </w:t>
+            </w:r>
+            <w:bookmarkStart w:id="13" w:name="АРаздел32"/>
+            <w:r>
+              <w:rPr>
+                <w:rFonts w:ascii="Times New Roman" w:hAnsi="Times New Roman" w:cs="Times New Roman"/>
+                <w:sz w:val="28"/>
+                <w:szCs w:val="28"/>
+              </w:rPr>
+              <w:t>Опциональные правила использования</w:t>
             </w:r>
             <w:bookmarkEnd w:id="13"/>
           </w:p>
@@ -2072,16 +2765,16 @@
                 <w:sz w:val="28"/>
                 <w:szCs w:val="28"/>
               </w:rPr>
-              <w:t xml:space="preserve">3.2 </w:t>
-            </w:r>
-            <w:bookmarkStart w:id="14" w:name="АРаздел32"/>
-            <w:r>
-              <w:rPr>
-                <w:rFonts w:ascii="Times New Roman" w:hAnsi="Times New Roman" w:cs="Times New Roman"/>
-                <w:sz w:val="28"/>
-                <w:szCs w:val="28"/>
-              </w:rPr>
-              <w:t>Опциональные правила использования</w:t>
+              <w:t xml:space="preserve">3.3 </w:t>
+            </w:r>
+            <w:bookmarkStart w:id="14" w:name="АРаздел33"/>
+            <w:r>
+              <w:rPr>
+                <w:rFonts w:ascii="Times New Roman" w:hAnsi="Times New Roman" w:cs="Times New Roman"/>
+                <w:sz w:val="28"/>
+                <w:szCs w:val="28"/>
+              </w:rPr>
+              <w:t>Перечень макросов конфигураций</w:t>
             </w:r>
             <w:bookmarkEnd w:id="14"/>
           </w:p>
@@ -2149,24 +2842,33 @@
                 <w:sz w:val="28"/>
                 <w:szCs w:val="28"/>
               </w:rPr>
-              <w:t xml:space="preserve">3.3 </w:t>
-            </w:r>
-            <w:bookmarkStart w:id="15" w:name="АРаздел33"/>
-            <w:r>
-              <w:rPr>
-                <w:rFonts w:ascii="Times New Roman" w:hAnsi="Times New Roman" w:cs="Times New Roman"/>
-                <w:sz w:val="28"/>
-                <w:szCs w:val="28"/>
-              </w:rPr>
-              <w:t xml:space="preserve">Перечень макросов </w:t>
-            </w:r>
-            <w:r>
-              <w:rPr>
-                <w:rFonts w:ascii="Times New Roman" w:hAnsi="Times New Roman" w:cs="Times New Roman"/>
-                <w:sz w:val="28"/>
-                <w:szCs w:val="28"/>
-              </w:rPr>
-              <w:t>конфигураций</w:t>
+              <w:t xml:space="preserve">3.4 </w:t>
+            </w:r>
+            <w:bookmarkStart w:id="15" w:name="АРаздел34"/>
+            <w:r>
+              <w:rPr>
+                <w:rFonts w:ascii="Times New Roman" w:hAnsi="Times New Roman" w:cs="Times New Roman"/>
+                <w:sz w:val="28"/>
+                <w:szCs w:val="28"/>
+              </w:rPr>
+              <w:t xml:space="preserve">Перечень </w:t>
+            </w:r>
+            <w:r>
+              <w:rPr>
+                <w:rFonts w:ascii="Times New Roman" w:hAnsi="Times New Roman" w:cs="Times New Roman"/>
+                <w:sz w:val="28"/>
+                <w:szCs w:val="28"/>
+                <w:lang w:val="en-US"/>
+              </w:rPr>
+              <w:t xml:space="preserve">API </w:t>
+            </w:r>
+            <w:r>
+              <w:rPr>
+                <w:rFonts w:ascii="Times New Roman" w:hAnsi="Times New Roman" w:cs="Times New Roman"/>
+                <w:sz w:val="28"/>
+                <w:szCs w:val="28"/>
+              </w:rPr>
+              <w:t>функций</w:t>
             </w:r>
             <w:bookmarkEnd w:id="15"/>
           </w:p>
@@ -2220,11 +2922,12 @@
           <w:p>
             <w:pPr>
               <w:spacing w:line="360" w:lineRule="auto"/>
-              <w:ind w:firstLine="0"/>
-              <w:rPr>
-                <w:rFonts w:ascii="Times New Roman" w:hAnsi="Times New Roman" w:cs="Times New Roman"/>
-                <w:sz w:val="28"/>
-                <w:szCs w:val="28"/>
+              <w:ind w:left="709" w:firstLine="0"/>
+              <w:rPr>
+                <w:rFonts w:ascii="Times New Roman" w:hAnsi="Times New Roman" w:cs="Times New Roman"/>
+                <w:sz w:val="28"/>
+                <w:szCs w:val="28"/>
+                <w:lang w:val="en-US"/>
               </w:rPr>
             </w:pPr>
             <w:r>
@@ -2233,36 +2936,36 @@
                 <w:b/>
                 <w:sz w:val="28"/>
                 <w:szCs w:val="28"/>
-              </w:rPr>
-              <w:t xml:space="preserve">3.4 </w:t>
-            </w:r>
-            <w:bookmarkStart w:id="16" w:name="АРаздел34"/>
-            <w:r>
-              <w:rPr>
-                <w:rFonts w:ascii="Times New Roman" w:hAnsi="Times New Roman" w:cs="Times New Roman"/>
-                <w:sz w:val="28"/>
-                <w:szCs w:val="28"/>
-              </w:rPr>
-              <w:t xml:space="preserve">Перечень </w:t>
-            </w:r>
-            <w:r>
-              <w:rPr>
-                <w:rFonts w:ascii="Times New Roman" w:hAnsi="Times New Roman" w:cs="Times New Roman"/>
-                <w:sz w:val="28"/>
-                <w:szCs w:val="28"/>
                 <w:lang w:val="en-US"/>
               </w:rPr>
-              <w:t xml:space="preserve">API </w:t>
-            </w:r>
-            <w:r>
-              <w:rPr>
-                <w:rFonts w:ascii="Times New Roman" w:hAnsi="Times New Roman" w:cs="Times New Roman"/>
-                <w:sz w:val="28"/>
-                <w:szCs w:val="28"/>
-              </w:rPr>
-              <w:t>функций</w:t>
-            </w:r>
-            <w:bookmarkEnd w:id="16"/>
+              <w:t xml:space="preserve">3.4.1 </w:t>
+            </w:r>
+            <w:r>
+              <w:rPr>
+                <w:rFonts w:ascii="Times New Roman" w:hAnsi="Times New Roman" w:cs="Times New Roman"/>
+                <w:sz w:val="28"/>
+                <w:szCs w:val="28"/>
+              </w:rPr>
+              <w:t>Функции</w:t>
+            </w:r>
+            <w:r>
+              <w:rPr>
+                <w:rFonts w:ascii="Times New Roman" w:hAnsi="Times New Roman" w:cs="Times New Roman"/>
+                <w:sz w:val="28"/>
+                <w:szCs w:val="28"/>
+                <w:lang w:val="en-US"/>
+              </w:rPr>
+              <w:t xml:space="preserve"> </w:t>
+            </w:r>
+            <w:r>
+              <w:rPr>
+                <w:rFonts w:ascii="Times New Roman" w:hAnsi="Times New Roman" w:cs="Times New Roman"/>
+                <w:sz w:val="28"/>
+                <w:szCs w:val="28"/>
+                <w:lang w:val="en-US"/>
+              </w:rPr>
+              <w:t>RCC (Reset Clock Configuration)</w:t>
+            </w:r>
           </w:p>
         </w:tc>
         <w:tc>
@@ -2277,6 +2980,7 @@
                 <w:rFonts w:ascii="Times New Roman" w:hAnsi="Times New Roman" w:cs="Times New Roman"/>
                 <w:sz w:val="28"/>
                 <w:szCs w:val="28"/>
+                <w:lang w:val="en-US"/>
               </w:rPr>
             </w:pPr>
             <w:r>
@@ -2284,6 +2988,7 @@
                 <w:rFonts w:ascii="Times New Roman" w:hAnsi="Times New Roman" w:cs="Times New Roman"/>
                 <w:sz w:val="28"/>
                 <w:szCs w:val="28"/>
+                <w:lang w:val="en-US"/>
               </w:rPr>
               <w:t>6</w:t>
             </w:r>
@@ -2330,7 +3035,7 @@
                 <w:szCs w:val="28"/>
                 <w:lang w:val="en-US"/>
               </w:rPr>
-              <w:t xml:space="preserve">3.4.1 </w:t>
+              <w:t xml:space="preserve">3.4.2 </w:t>
             </w:r>
             <w:r>
               <w:rPr>
@@ -2356,7 +3061,7 @@
                 <w:szCs w:val="28"/>
                 <w:lang w:val="en-US"/>
               </w:rPr>
-              <w:t>RCC (Reset Clock Configuration)</w:t>
+              <w:t>GPIO (General Purpose Input/Output)</w:t>
             </w:r>
           </w:p>
         </w:tc>
@@ -2427,7 +3132,17 @@
                 <w:szCs w:val="28"/>
                 <w:lang w:val="en-US"/>
               </w:rPr>
-              <w:t xml:space="preserve">3.4.2 </w:t>
+              <w:t>3.4.3</w:t>
+            </w:r>
+            <w:r>
+              <w:rPr>
+                <w:rFonts w:ascii="Times New Roman" w:hAnsi="Times New Roman" w:cs="Times New Roman"/>
+                <w:b/>
+                <w:sz w:val="28"/>
+                <w:szCs w:val="28"/>
+                <w:lang w:val="en-US"/>
+              </w:rPr>
+              <w:t xml:space="preserve"> </w:t>
             </w:r>
             <w:r>
               <w:rPr>
@@ -2453,7 +3168,7 @@
                 <w:szCs w:val="28"/>
                 <w:lang w:val="en-US"/>
               </w:rPr>
-              <w:t>GPIO (General Purpose Input/Output)</w:t>
+              <w:t>TIM (Timer Interface Mode)</w:t>
             </w:r>
           </w:p>
         </w:tc>
@@ -2524,12 +3239,19 @@
                 <w:szCs w:val="28"/>
                 <w:lang w:val="en-US"/>
               </w:rPr>
-              <w:t>3.4.3</w:t>
-            </w:r>
-            <w:r>
-              <w:rPr>
-                <w:rFonts w:ascii="Times New Roman" w:hAnsi="Times New Roman" w:cs="Times New Roman"/>
-                <w:b/>
+              <w:t xml:space="preserve">3.4.4 </w:t>
+            </w:r>
+            <w:r>
+              <w:rPr>
+                <w:rFonts w:ascii="Times New Roman" w:hAnsi="Times New Roman" w:cs="Times New Roman"/>
+                <w:sz w:val="28"/>
+                <w:szCs w:val="28"/>
+              </w:rPr>
+              <w:t>Функции</w:t>
+            </w:r>
+            <w:r>
+              <w:rPr>
+                <w:rFonts w:ascii="Times New Roman" w:hAnsi="Times New Roman" w:cs="Times New Roman"/>
                 <w:sz w:val="28"/>
                 <w:szCs w:val="28"/>
                 <w:lang w:val="en-US"/>
@@ -2541,26 +3263,9 @@
                 <w:rFonts w:ascii="Times New Roman" w:hAnsi="Times New Roman" w:cs="Times New Roman"/>
                 <w:sz w:val="28"/>
                 <w:szCs w:val="28"/>
-              </w:rPr>
-              <w:t>Функции</w:t>
-            </w:r>
-            <w:r>
-              <w:rPr>
-                <w:rFonts w:ascii="Times New Roman" w:hAnsi="Times New Roman" w:cs="Times New Roman"/>
-                <w:sz w:val="28"/>
-                <w:szCs w:val="28"/>
                 <w:lang w:val="en-US"/>
               </w:rPr>
-              <w:t xml:space="preserve"> </w:t>
-            </w:r>
-            <w:r>
-              <w:rPr>
-                <w:rFonts w:ascii="Times New Roman" w:hAnsi="Times New Roman" w:cs="Times New Roman"/>
-                <w:sz w:val="28"/>
-                <w:szCs w:val="28"/>
-                <w:lang w:val="en-US"/>
-              </w:rPr>
-              <w:t>TIM (Timer Interface Mode)</w:t>
+              <w:t>ADC (Analog-Digital Converter)</w:t>
             </w:r>
           </w:p>
         </w:tc>
@@ -2576,7 +3281,6 @@
                 <w:rFonts w:ascii="Times New Roman" w:hAnsi="Times New Roman" w:cs="Times New Roman"/>
                 <w:sz w:val="28"/>
                 <w:szCs w:val="28"/>
-                <w:lang w:val="en-US"/>
               </w:rPr>
             </w:pPr>
             <w:r>
@@ -2584,7 +3288,6 @@
                 <w:rFonts w:ascii="Times New Roman" w:hAnsi="Times New Roman" w:cs="Times New Roman"/>
                 <w:sz w:val="28"/>
                 <w:szCs w:val="28"/>
-                <w:lang w:val="en-US"/>
               </w:rPr>
               <w:t>6</w:t>
             </w:r>
@@ -2631,7 +3334,7 @@
                 <w:szCs w:val="28"/>
                 <w:lang w:val="en-US"/>
               </w:rPr>
-              <w:t xml:space="preserve">3.4.4 </w:t>
+              <w:t xml:space="preserve">3.4.5 </w:t>
             </w:r>
             <w:r>
               <w:rPr>
@@ -2657,7 +3360,25 @@
                 <w:szCs w:val="28"/>
                 <w:lang w:val="en-US"/>
               </w:rPr>
-              <w:t>ADC (Analog-Digital Converter)</w:t>
+              <w:t>USART (</w:t>
+            </w:r>
+            <w:r>
+              <w:rPr>
+                <w:rFonts w:ascii="Times New Roman" w:hAnsi="Times New Roman" w:cs="Times New Roman"/>
+                <w:sz w:val="28"/>
+                <w:szCs w:val="28"/>
+                <w:lang w:val="en-US"/>
+              </w:rPr>
+              <w:t>Universal Asynchronous Receiver-Transmitter</w:t>
+            </w:r>
+            <w:r>
+              <w:rPr>
+                <w:rFonts w:ascii="Times New Roman" w:hAnsi="Times New Roman" w:cs="Times New Roman"/>
+                <w:sz w:val="28"/>
+                <w:szCs w:val="28"/>
+                <w:lang w:val="en-US"/>
+              </w:rPr>
+              <w:t>)</w:t>
             </w:r>
           </w:p>
         </w:tc>
@@ -2726,7 +3447,17 @@
                 <w:szCs w:val="28"/>
                 <w:lang w:val="en-US"/>
               </w:rPr>
-              <w:t xml:space="preserve">3.4.5 </w:t>
+              <w:t>3</w:t>
+            </w:r>
+            <w:r>
+              <w:rPr>
+                <w:rFonts w:ascii="Times New Roman" w:hAnsi="Times New Roman" w:cs="Times New Roman"/>
+                <w:b/>
+                <w:sz w:val="28"/>
+                <w:szCs w:val="28"/>
+                <w:lang w:val="en-US"/>
+              </w:rPr>
+              <w:t xml:space="preserve">.4.6 </w:t>
             </w:r>
             <w:r>
               <w:rPr>
@@ -2752,25 +3483,7 @@
                 <w:szCs w:val="28"/>
                 <w:lang w:val="en-US"/>
               </w:rPr>
-              <w:t>USART (</w:t>
-            </w:r>
-            <w:r>
-              <w:rPr>
-                <w:rFonts w:ascii="Times New Roman" w:hAnsi="Times New Roman" w:cs="Times New Roman"/>
-                <w:sz w:val="28"/>
-                <w:szCs w:val="28"/>
-                <w:lang w:val="en-US"/>
-              </w:rPr>
-              <w:t>Universal Asynchronous Receiver-Transmitter</w:t>
-            </w:r>
-            <w:r>
-              <w:rPr>
-                <w:rFonts w:ascii="Times New Roman" w:hAnsi="Times New Roman" w:cs="Times New Roman"/>
-                <w:sz w:val="28"/>
-                <w:szCs w:val="28"/>
-                <w:lang w:val="en-US"/>
-              </w:rPr>
-              <w:t>)</w:t>
+              <w:t>I2C (Inter Integrated Circuit)</w:t>
             </w:r>
           </w:p>
         </w:tc>
@@ -2849,7 +3562,7 @@
                 <w:szCs w:val="28"/>
                 <w:lang w:val="en-US"/>
               </w:rPr>
-              <w:t xml:space="preserve">.4.6 </w:t>
+              <w:t xml:space="preserve">.4.7 </w:t>
             </w:r>
             <w:r>
               <w:rPr>
@@ -2875,7 +3588,7 @@
                 <w:szCs w:val="28"/>
                 <w:lang w:val="en-US"/>
               </w:rPr>
-              <w:t>I2C (Inter Integrated Circuit)</w:t>
+              <w:t>DMA (Data Memory Access)</w:t>
             </w:r>
           </w:p>
         </w:tc>
@@ -2933,44 +3646,32 @@
                 <w:rFonts w:ascii="Times New Roman" w:hAnsi="Times New Roman" w:cs="Times New Roman"/>
                 <w:sz w:val="28"/>
                 <w:szCs w:val="28"/>
+              </w:rPr>
+            </w:pPr>
+            <w:r>
+              <w:rPr>
+                <w:rFonts w:ascii="Times New Roman" w:hAnsi="Times New Roman" w:cs="Times New Roman"/>
+                <w:b/>
+                <w:sz w:val="28"/>
+                <w:szCs w:val="28"/>
+              </w:rPr>
+              <w:t xml:space="preserve">3.4.8 </w:t>
+            </w:r>
+            <w:r>
+              <w:rPr>
+                <w:rFonts w:ascii="Times New Roman" w:hAnsi="Times New Roman" w:cs="Times New Roman"/>
+                <w:sz w:val="28"/>
+                <w:szCs w:val="28"/>
+              </w:rPr>
+              <w:t>Функции</w:t>
+            </w:r>
+            <w:r>
+              <w:rPr>
+                <w:rFonts w:ascii="Times New Roman" w:hAnsi="Times New Roman" w:cs="Times New Roman"/>
+                <w:sz w:val="28"/>
+                <w:szCs w:val="28"/>
                 <w:lang w:val="en-US"/>
               </w:rPr>
-            </w:pPr>
-            <w:r>
-              <w:rPr>
-                <w:rFonts w:ascii="Times New Roman" w:hAnsi="Times New Roman" w:cs="Times New Roman"/>
-                <w:b/>
-                <w:sz w:val="28"/>
-                <w:szCs w:val="28"/>
-                <w:lang w:val="en-US"/>
-              </w:rPr>
-              <w:t>3</w:t>
-            </w:r>
-            <w:r>
-              <w:rPr>
-                <w:rFonts w:ascii="Times New Roman" w:hAnsi="Times New Roman" w:cs="Times New Roman"/>
-                <w:b/>
-                <w:sz w:val="28"/>
-                <w:szCs w:val="28"/>
-                <w:lang w:val="en-US"/>
-              </w:rPr>
-              <w:t xml:space="preserve">.4.7 </w:t>
-            </w:r>
-            <w:r>
-              <w:rPr>
-                <w:rFonts w:ascii="Times New Roman" w:hAnsi="Times New Roman" w:cs="Times New Roman"/>
-                <w:sz w:val="28"/>
-                <w:szCs w:val="28"/>
-              </w:rPr>
-              <w:t>Функции</w:t>
-            </w:r>
-            <w:r>
-              <w:rPr>
-                <w:rFonts w:ascii="Times New Roman" w:hAnsi="Times New Roman" w:cs="Times New Roman"/>
-                <w:sz w:val="28"/>
-                <w:szCs w:val="28"/>
-                <w:lang w:val="en-US"/>
-              </w:rPr>
               <w:t xml:space="preserve"> </w:t>
             </w:r>
             <w:r>
@@ -2978,9 +3679,8 @@
                 <w:rFonts w:ascii="Times New Roman" w:hAnsi="Times New Roman" w:cs="Times New Roman"/>
                 <w:sz w:val="28"/>
                 <w:szCs w:val="28"/>
-                <w:lang w:val="en-US"/>
-              </w:rPr>
-              <w:t>DMA (Data Memory Access)</w:t>
+              </w:rPr>
+              <w:t>Регулятора</w:t>
             </w:r>
           </w:p>
         </w:tc>
@@ -3038,6 +3738,7 @@
                 <w:rFonts w:ascii="Times New Roman" w:hAnsi="Times New Roman" w:cs="Times New Roman"/>
                 <w:sz w:val="28"/>
                 <w:szCs w:val="28"/>
+                <w:lang w:val="en-US"/>
               </w:rPr>
             </w:pPr>
             <w:r>
@@ -3047,16 +3748,7 @@
                 <w:sz w:val="28"/>
                 <w:szCs w:val="28"/>
               </w:rPr>
-              <w:t>3</w:t>
-            </w:r>
-            <w:r>
-              <w:rPr>
-                <w:rFonts w:ascii="Times New Roman" w:hAnsi="Times New Roman" w:cs="Times New Roman"/>
-                <w:b/>
-                <w:sz w:val="28"/>
-                <w:szCs w:val="28"/>
-              </w:rPr>
-              <w:t xml:space="preserve">.4.8 </w:t>
+              <w:t xml:space="preserve">3.4.9 </w:t>
             </w:r>
             <w:r>
               <w:rPr>
@@ -3080,8 +3772,9 @@
                 <w:rFonts w:ascii="Times New Roman" w:hAnsi="Times New Roman" w:cs="Times New Roman"/>
                 <w:sz w:val="28"/>
                 <w:szCs w:val="28"/>
-              </w:rPr>
-              <w:t>Регулятора</w:t>
+                <w:lang w:val="en-US"/>
+              </w:rPr>
+              <w:t>EXTI (External Interrupts)</w:t>
             </w:r>
           </w:p>
         </w:tc>
@@ -3148,6 +3841,7 @@
                 <w:b/>
                 <w:sz w:val="28"/>
                 <w:szCs w:val="28"/>
+                <w:lang w:val="en-US"/>
               </w:rPr>
               <w:t>3</w:t>
             </w:r>
@@ -3157,8 +3851,9 @@
                 <w:b/>
                 <w:sz w:val="28"/>
                 <w:szCs w:val="28"/>
-              </w:rPr>
-              <w:t xml:space="preserve">.4.9 </w:t>
+                <w:lang w:val="en-US"/>
+              </w:rPr>
+              <w:t xml:space="preserve">.4.10 </w:t>
             </w:r>
             <w:r>
               <w:rPr>
@@ -3184,7 +3879,7 @@
                 <w:szCs w:val="28"/>
                 <w:lang w:val="en-US"/>
               </w:rPr>
-              <w:t>EXTI (External Interrupts)</w:t>
+              <w:t>SPI (Serial Peripheral Interface)</w:t>
             </w:r>
           </w:p>
         </w:tc>
@@ -3253,25 +3948,24 @@
                 <w:szCs w:val="28"/>
                 <w:lang w:val="en-US"/>
               </w:rPr>
-              <w:t>3</w:t>
-            </w:r>
-            <w:r>
-              <w:rPr>
-                <w:rFonts w:ascii="Times New Roman" w:hAnsi="Times New Roman" w:cs="Times New Roman"/>
-                <w:b/>
+              <w:t xml:space="preserve">3.4.11 </w:t>
+            </w:r>
+            <w:r>
+              <w:rPr>
+                <w:rFonts w:ascii="Times New Roman" w:hAnsi="Times New Roman" w:cs="Times New Roman"/>
+                <w:sz w:val="28"/>
+                <w:szCs w:val="28"/>
+              </w:rPr>
+              <w:t>Функции</w:t>
+            </w:r>
+            <w:r>
+              <w:rPr>
+                <w:rFonts w:ascii="Times New Roman" w:hAnsi="Times New Roman" w:cs="Times New Roman"/>
                 <w:sz w:val="28"/>
                 <w:szCs w:val="28"/>
                 <w:lang w:val="en-US"/>
               </w:rPr>
-              <w:t xml:space="preserve">.4.10 </w:t>
-            </w:r>
-            <w:r>
-              <w:rPr>
-                <w:rFonts w:ascii="Times New Roman" w:hAnsi="Times New Roman" w:cs="Times New Roman"/>
-                <w:sz w:val="28"/>
-                <w:szCs w:val="28"/>
-              </w:rPr>
-              <w:t>Функции</w:t>
+              <w:t xml:space="preserve"> </w:t>
             </w:r>
             <w:r>
               <w:rPr>
@@ -3280,16 +3974,7 @@
                 <w:szCs w:val="28"/>
                 <w:lang w:val="en-US"/>
               </w:rPr>
-              <w:t xml:space="preserve"> </w:t>
-            </w:r>
-            <w:r>
-              <w:rPr>
-                <w:rFonts w:ascii="Times New Roman" w:hAnsi="Times New Roman" w:cs="Times New Roman"/>
-                <w:sz w:val="28"/>
-                <w:szCs w:val="28"/>
-                <w:lang w:val="en-US"/>
-              </w:rPr>
-              <w:t>SPI (Serial Peripheral Interface)</w:t>
+              <w:t>DAC (Digital-Analog Converter)</w:t>
             </w:r>
           </w:p>
         </w:tc>
@@ -3305,6 +3990,7 @@
                 <w:rFonts w:ascii="Times New Roman" w:hAnsi="Times New Roman" w:cs="Times New Roman"/>
                 <w:sz w:val="28"/>
                 <w:szCs w:val="28"/>
+                <w:lang w:val="en-US"/>
               </w:rPr>
             </w:pPr>
             <w:r>
@@ -3312,6 +3998,7 @@
                 <w:rFonts w:ascii="Times New Roman" w:hAnsi="Times New Roman" w:cs="Times New Roman"/>
                 <w:sz w:val="28"/>
                 <w:szCs w:val="28"/>
+                <w:lang w:val="en-US"/>
               </w:rPr>
               <w:t>6</w:t>
             </w:r>
@@ -3358,25 +4045,24 @@
                 <w:szCs w:val="28"/>
                 <w:lang w:val="en-US"/>
               </w:rPr>
-              <w:t>3</w:t>
-            </w:r>
-            <w:r>
-              <w:rPr>
-                <w:rFonts w:ascii="Times New Roman" w:hAnsi="Times New Roman" w:cs="Times New Roman"/>
-                <w:b/>
+              <w:t xml:space="preserve">3.4.12 </w:t>
+            </w:r>
+            <w:r>
+              <w:rPr>
+                <w:rFonts w:ascii="Times New Roman" w:hAnsi="Times New Roman" w:cs="Times New Roman"/>
+                <w:sz w:val="28"/>
+                <w:szCs w:val="28"/>
+              </w:rPr>
+              <w:t>Функции</w:t>
+            </w:r>
+            <w:r>
+              <w:rPr>
+                <w:rFonts w:ascii="Times New Roman" w:hAnsi="Times New Roman" w:cs="Times New Roman"/>
                 <w:sz w:val="28"/>
                 <w:szCs w:val="28"/>
                 <w:lang w:val="en-US"/>
               </w:rPr>
-              <w:t xml:space="preserve">.4.11 </w:t>
-            </w:r>
-            <w:r>
-              <w:rPr>
-                <w:rFonts w:ascii="Times New Roman" w:hAnsi="Times New Roman" w:cs="Times New Roman"/>
-                <w:sz w:val="28"/>
-                <w:szCs w:val="28"/>
-              </w:rPr>
-              <w:t>Функции</w:t>
+              <w:t xml:space="preserve"> </w:t>
             </w:r>
             <w:r>
               <w:rPr>
@@ -3385,16 +4071,7 @@
                 <w:szCs w:val="28"/>
                 <w:lang w:val="en-US"/>
               </w:rPr>
-              <w:t xml:space="preserve"> </w:t>
-            </w:r>
-            <w:r>
-              <w:rPr>
-                <w:rFonts w:ascii="Times New Roman" w:hAnsi="Times New Roman" w:cs="Times New Roman"/>
-                <w:sz w:val="28"/>
-                <w:szCs w:val="28"/>
-                <w:lang w:val="en-US"/>
-              </w:rPr>
-              <w:t>DAC (Digital-Analog Converter)</w:t>
+              <w:t>CAN (Controller Area Network)</w:t>
             </w:r>
           </w:p>
         </w:tc>
@@ -3440,6 +4117,15 @@
                 <w:szCs w:val="28"/>
               </w:rPr>
             </w:pPr>
+            <w:r>
+              <w:rPr>
+                <w:rFonts w:ascii="Times New Roman" w:hAnsi="Times New Roman" w:cs="Times New Roman"/>
+                <w:b/>
+                <w:sz w:val="28"/>
+                <w:szCs w:val="28"/>
+              </w:rPr>
+              <w:t>4.</w:t>
+            </w:r>
           </w:p>
         </w:tc>
         <w:tc>
@@ -3449,59 +4135,20 @@
           <w:p>
             <w:pPr>
               <w:spacing w:line="360" w:lineRule="auto"/>
-              <w:ind w:left="709" w:firstLine="0"/>
-              <w:rPr>
-                <w:rFonts w:ascii="Times New Roman" w:hAnsi="Times New Roman" w:cs="Times New Roman"/>
-                <w:sz w:val="28"/>
-                <w:szCs w:val="28"/>
-                <w:lang w:val="en-US"/>
+              <w:ind w:firstLine="0"/>
+              <w:rPr>
+                <w:rFonts w:ascii="Times New Roman" w:hAnsi="Times New Roman" w:cs="Times New Roman"/>
+                <w:sz w:val="28"/>
+                <w:szCs w:val="28"/>
               </w:rPr>
             </w:pPr>
             <w:r>
               <w:rPr>
                 <w:rFonts w:ascii="Times New Roman" w:hAnsi="Times New Roman" w:cs="Times New Roman"/>
-                <w:b/>
-                <w:sz w:val="28"/>
-                <w:szCs w:val="28"/>
-                <w:lang w:val="en-US"/>
-              </w:rPr>
-              <w:t>3</w:t>
-            </w:r>
-            <w:r>
-              <w:rPr>
-                <w:rFonts w:ascii="Times New Roman" w:hAnsi="Times New Roman" w:cs="Times New Roman"/>
-                <w:b/>
-                <w:sz w:val="28"/>
-                <w:szCs w:val="28"/>
-                <w:lang w:val="en-US"/>
-              </w:rPr>
-              <w:t xml:space="preserve">.4.12 </w:t>
-            </w:r>
-            <w:r>
-              <w:rPr>
-                <w:rFonts w:ascii="Times New Roman" w:hAnsi="Times New Roman" w:cs="Times New Roman"/>
-                <w:sz w:val="28"/>
-                <w:szCs w:val="28"/>
-              </w:rPr>
-              <w:t>Функции</w:t>
-            </w:r>
-            <w:r>
-              <w:rPr>
-                <w:rFonts w:ascii="Times New Roman" w:hAnsi="Times New Roman" w:cs="Times New Roman"/>
-                <w:sz w:val="28"/>
-                <w:szCs w:val="28"/>
-                <w:lang w:val="en-US"/>
-              </w:rPr>
-              <w:t xml:space="preserve"> </w:t>
-            </w:r>
-            <w:r>
-              <w:rPr>
-                <w:rFonts w:ascii="Times New Roman" w:hAnsi="Times New Roman" w:cs="Times New Roman"/>
-                <w:sz w:val="28"/>
-                <w:szCs w:val="28"/>
-                <w:lang w:val="en-US"/>
-              </w:rPr>
-              <w:t>CAN (Controller Area Network)</w:t>
+                <w:sz w:val="28"/>
+                <w:szCs w:val="28"/>
+              </w:rPr>
+              <w:t>Использование операционной системы реального времени для микроконтроллеров</w:t>
             </w:r>
           </w:p>
         </w:tc>
@@ -3517,7 +4164,6 @@
                 <w:rFonts w:ascii="Times New Roman" w:hAnsi="Times New Roman" w:cs="Times New Roman"/>
                 <w:sz w:val="28"/>
                 <w:szCs w:val="28"/>
-                <w:lang w:val="en-US"/>
               </w:rPr>
             </w:pPr>
             <w:r>
@@ -3525,7 +4171,6 @@
                 <w:rFonts w:ascii="Times New Roman" w:hAnsi="Times New Roman" w:cs="Times New Roman"/>
                 <w:sz w:val="28"/>
                 <w:szCs w:val="28"/>
-                <w:lang w:val="en-US"/>
               </w:rPr>
               <w:t>6</w:t>
             </w:r>
@@ -3554,7 +4199,7 @@
                 <w:sz w:val="28"/>
                 <w:szCs w:val="28"/>
               </w:rPr>
-              <w:t>4.</w:t>
+              <w:t>5.</w:t>
             </w:r>
           </w:p>
         </w:tc>
@@ -3578,7 +4223,7 @@
                 <w:sz w:val="28"/>
                 <w:szCs w:val="28"/>
               </w:rPr>
-              <w:t>Использование операционной системы реального времени для микроконтроллеров</w:t>
+              <w:t>Список неисправностей и недочетов текущей версии</w:t>
             </w:r>
           </w:p>
         </w:tc>
@@ -3588,7 +4233,6 @@
           </w:tcPr>
           <w:p>
             <w:pPr>
-              <w:spacing w:line="360" w:lineRule="auto"/>
               <w:ind w:firstLine="0"/>
               <w:rPr>
                 <w:rFonts w:ascii="Times New Roman" w:hAnsi="Times New Roman" w:cs="Times New Roman"/>
@@ -3629,7 +4273,7 @@
                 <w:sz w:val="28"/>
                 <w:szCs w:val="28"/>
               </w:rPr>
-              <w:t>5.</w:t>
+              <w:t>6.</w:t>
             </w:r>
           </w:p>
         </w:tc>
@@ -3653,7 +4297,7 @@
                 <w:sz w:val="28"/>
                 <w:szCs w:val="28"/>
               </w:rPr>
-              <w:t>Помощь в поддержке продукта</w:t>
+              <w:t>Информационные сводки по периферии микроконтроллера и другие фундаментальные аспекты</w:t>
             </w:r>
           </w:p>
         </w:tc>
@@ -3696,6 +4340,15 @@
                 <w:szCs w:val="28"/>
               </w:rPr>
             </w:pPr>
+            <w:r>
+              <w:rPr>
+                <w:rFonts w:ascii="Times New Roman" w:hAnsi="Times New Roman" w:cs="Times New Roman"/>
+                <w:b/>
+                <w:sz w:val="28"/>
+                <w:szCs w:val="28"/>
+              </w:rPr>
+              <w:t>5.</w:t>
+            </w:r>
           </w:p>
         </w:tc>
         <w:tc>
@@ -3718,7 +4371,7 @@
                 <w:sz w:val="28"/>
                 <w:szCs w:val="28"/>
               </w:rPr>
-              <w:t>Листинг А</w:t>
+              <w:t>Помощь в поддержке продукта</w:t>
             </w:r>
           </w:p>
         </w:tc>
@@ -3728,7 +4381,6 @@
           </w:tcPr>
           <w:p>
             <w:pPr>
-              <w:spacing w:line="360" w:lineRule="auto"/>
               <w:ind w:firstLine="0"/>
               <w:rPr>
                 <w:rFonts w:ascii="Times New Roman" w:hAnsi="Times New Roman" w:cs="Times New Roman"/>
@@ -3784,7 +4436,7 @@
                 <w:sz w:val="28"/>
                 <w:szCs w:val="28"/>
               </w:rPr>
-              <w:t>Листинг Б</w:t>
+              <w:t>Листинг А</w:t>
             </w:r>
           </w:p>
         </w:tc>
@@ -3850,7 +4502,7 @@
                 <w:sz w:val="28"/>
                 <w:szCs w:val="28"/>
               </w:rPr>
-              <w:t>Листинг В</w:t>
+              <w:t>Листинг Б</w:t>
             </w:r>
           </w:p>
         </w:tc>
@@ -3916,7 +4568,7 @@
                 <w:sz w:val="28"/>
                 <w:szCs w:val="28"/>
               </w:rPr>
-              <w:t>Список литературы</w:t>
+              <w:t>Листинг В</w:t>
             </w:r>
           </w:p>
         </w:tc>
@@ -3945,6 +4597,72 @@
           </w:p>
         </w:tc>
       </w:tr>
+      <w:tr>
+        <w:tc>
+          <w:tcPr>
+            <w:tcW w:w="426" w:type="dxa"/>
+          </w:tcPr>
+          <w:p>
+            <w:pPr>
+              <w:ind w:firstLine="0"/>
+              <w:rPr>
+                <w:rFonts w:ascii="Times New Roman" w:hAnsi="Times New Roman" w:cs="Times New Roman"/>
+                <w:b/>
+                <w:sz w:val="28"/>
+                <w:szCs w:val="28"/>
+              </w:rPr>
+            </w:pPr>
+          </w:p>
+        </w:tc>
+        <w:tc>
+          <w:tcPr>
+            <w:tcW w:w="8500" w:type="dxa"/>
+          </w:tcPr>
+          <w:p>
+            <w:pPr>
+              <w:spacing w:line="360" w:lineRule="auto"/>
+              <w:ind w:firstLine="0"/>
+              <w:rPr>
+                <w:rFonts w:ascii="Times New Roman" w:hAnsi="Times New Roman" w:cs="Times New Roman"/>
+                <w:sz w:val="28"/>
+                <w:szCs w:val="28"/>
+              </w:rPr>
+            </w:pPr>
+            <w:r>
+              <w:rPr>
+                <w:rFonts w:ascii="Times New Roman" w:hAnsi="Times New Roman" w:cs="Times New Roman"/>
+                <w:sz w:val="28"/>
+                <w:szCs w:val="28"/>
+              </w:rPr>
+              <w:t>Список литературы</w:t>
+            </w:r>
+          </w:p>
+        </w:tc>
+        <w:tc>
+          <w:tcPr>
+            <w:tcW w:w="419" w:type="dxa"/>
+          </w:tcPr>
+          <w:p>
+            <w:pPr>
+              <w:spacing w:line="360" w:lineRule="auto"/>
+              <w:ind w:firstLine="0"/>
+              <w:rPr>
+                <w:rFonts w:ascii="Times New Roman" w:hAnsi="Times New Roman" w:cs="Times New Roman"/>
+                <w:sz w:val="28"/>
+                <w:szCs w:val="28"/>
+              </w:rPr>
+            </w:pPr>
+            <w:r>
+              <w:rPr>
+                <w:rFonts w:ascii="Times New Roman" w:hAnsi="Times New Roman" w:cs="Times New Roman"/>
+                <w:sz w:val="28"/>
+                <w:szCs w:val="28"/>
+              </w:rPr>
+              <w:t>6</w:t>
+            </w:r>
+          </w:p>
+        </w:tc>
+      </w:tr>
     </w:tbl>
     <w:p>
       <w:pPr>
@@ -3988,7 +4706,7 @@
         <w:br w:type="page"/>
       </w:r>
     </w:p>
-    <w:bookmarkStart w:id="17" w:name="Введение"/>
+    <w:bookmarkStart w:id="16" w:name="Введение"/>
     <w:p>
       <w:pPr>
         <w:ind w:firstLine="0"/>
@@ -4050,7 +4768,7 @@
         <w:fldChar w:fldCharType="end"/>
       </w:r>
     </w:p>
-    <w:bookmarkEnd w:id="17"/>
+    <w:bookmarkEnd w:id="16"/>
     <w:p>
       <w:pPr>
         <w:rPr>
@@ -4699,7 +5417,7 @@
         <w:br w:type="page"/>
       </w:r>
     </w:p>
-    <w:bookmarkStart w:id="18" w:name="Раздел1"/>
+    <w:bookmarkStart w:id="17" w:name="Раздел1"/>
     <w:p>
       <w:pPr>
         <w:pStyle w:val="a3"/>
@@ -4779,7 +5497,7 @@
         <w:fldChar w:fldCharType="end"/>
       </w:r>
     </w:p>
-    <w:bookmarkEnd w:id="18"/>
+    <w:bookmarkEnd w:id="17"/>
     <w:p>
       <w:pPr>
         <w:pStyle w:val="a3"/>
@@ -4800,7 +5518,7 @@
         </w:rPr>
         <w:t xml:space="preserve">1.1 </w:t>
       </w:r>
-      <w:bookmarkStart w:id="19" w:name="Раздел11"/>
+      <w:bookmarkStart w:id="18" w:name="Раздел11"/>
       <w:r>
         <w:rPr>
           <w:rFonts w:ascii="Times New Roman" w:hAnsi="Times New Roman" w:cs="Times New Roman"/>
@@ -4858,7 +5576,7 @@
         </w:rPr>
         <w:t xml:space="preserve"> </w:t>
       </w:r>
-      <w:bookmarkEnd w:id="19"/>
+      <w:bookmarkEnd w:id="18"/>
     </w:p>
     <w:p>
       <w:pPr>
@@ -5229,12 +5947,12 @@
           <w:noProof/>
           <w:sz w:val="28"/>
           <w:szCs w:val="28"/>
-          <w:lang w:val="en-US"/>
+          <w:lang w:eastAsia="ru-RU"/>
         </w:rPr>
         <w:drawing>
           <wp:inline distT="0" distB="0" distL="0" distR="0">
-            <wp:extent cx="3506470" cy="2176671"/>
-            <wp:effectExtent l="0" t="0" r="0" b="0"/>
+            <wp:extent cx="3305598" cy="2051978"/>
+            <wp:effectExtent l="0" t="0" r="0" b="5715"/>
             <wp:docPr id="7" name="Рисунок 7"/>
             <wp:cNvGraphicFramePr>
               <a:graphicFrameLocks xmlns:a="http://schemas.openxmlformats.org/drawingml/2006/main" noChangeAspect="1"/>
@@ -5261,7 +5979,7 @@
                   <pic:spPr>
                     <a:xfrm>
                       <a:off x="0" y="0"/>
-                      <a:ext cx="3546824" cy="2201721"/>
+                      <a:ext cx="3373349" cy="2094035"/>
                     </a:xfrm>
                     <a:prstGeom prst="rect">
                       <a:avLst/>
@@ -5331,7 +6049,7 @@
         <w:lastRenderedPageBreak/>
         <w:t xml:space="preserve">1.2 </w:t>
       </w:r>
-      <w:bookmarkStart w:id="20" w:name="Раздел12"/>
+      <w:bookmarkStart w:id="19" w:name="Раздел12"/>
       <w:r>
         <w:rPr>
           <w:rFonts w:ascii="Times New Roman" w:hAnsi="Times New Roman" w:cs="Times New Roman"/>
@@ -5383,7 +6101,7 @@
         </w:rPr>
         <w:t xml:space="preserve"> устройств</w:t>
       </w:r>
-      <w:bookmarkEnd w:id="20"/>
+      <w:bookmarkEnd w:id="19"/>
       <w:r>
         <w:rPr>
           <w:rFonts w:ascii="Times New Roman" w:hAnsi="Times New Roman" w:cs="Times New Roman"/>
@@ -5413,7 +6131,7 @@
         </w:rPr>
         <w:t xml:space="preserve">1.2.1 </w:t>
       </w:r>
-      <w:bookmarkStart w:id="21" w:name="Раздел121"/>
+      <w:bookmarkStart w:id="20" w:name="Раздел121"/>
       <w:r>
         <w:rPr>
           <w:rFonts w:ascii="Times New Roman" w:hAnsi="Times New Roman" w:cs="Times New Roman"/>
@@ -5471,7 +6189,7 @@
         </w:rPr>
         <w:t xml:space="preserve"> </w:t>
       </w:r>
-      <w:bookmarkEnd w:id="21"/>
+      <w:bookmarkEnd w:id="20"/>
     </w:p>
     <w:p>
       <w:pPr>
@@ -5516,7 +6234,7 @@
           <w:noProof/>
           <w:sz w:val="28"/>
           <w:szCs w:val="28"/>
-          <w:lang w:val="en-US"/>
+          <w:lang w:eastAsia="ru-RU"/>
         </w:rPr>
         <w:drawing>
           <wp:inline distT="0" distB="0" distL="0" distR="0">
@@ -5594,12 +6312,12 @@
           <w:noProof/>
           <w:sz w:val="28"/>
           <w:szCs w:val="28"/>
-          <w:lang w:val="en-US"/>
+          <w:lang w:eastAsia="ru-RU"/>
         </w:rPr>
         <w:drawing>
           <wp:inline distT="0" distB="0" distL="0" distR="0" wp14:anchorId="0884AA8E" wp14:editId="648FBC3C">
-            <wp:extent cx="2780119" cy="2023051"/>
-            <wp:effectExtent l="0" t="0" r="1270" b="0"/>
+            <wp:extent cx="2940410" cy="2139692"/>
+            <wp:effectExtent l="0" t="0" r="0" b="0"/>
             <wp:docPr id="5" name="Рисунок 5"/>
             <wp:cNvGraphicFramePr>
               <a:graphicFrameLocks xmlns:a="http://schemas.openxmlformats.org/drawingml/2006/main" noChangeAspect="1"/>
@@ -5626,7 +6344,7 @@
                   <pic:spPr>
                     <a:xfrm>
                       <a:off x="0" y="0"/>
-                      <a:ext cx="2816308" cy="2049385"/>
+                      <a:ext cx="3045047" cy="2215834"/>
                     </a:xfrm>
                     <a:prstGeom prst="rect">
                       <a:avLst/>
@@ -5650,12 +6368,12 @@
           <w:noProof/>
           <w:sz w:val="28"/>
           <w:szCs w:val="28"/>
-          <w:lang w:val="en-US"/>
+          <w:lang w:eastAsia="ru-RU"/>
         </w:rPr>
         <w:drawing>
           <wp:inline distT="0" distB="0" distL="0" distR="0" wp14:anchorId="793541E7" wp14:editId="0B2E41A5">
-            <wp:extent cx="2349500" cy="2077790"/>
-            <wp:effectExtent l="0" t="0" r="0" b="0"/>
+            <wp:extent cx="2425621" cy="2145108"/>
+            <wp:effectExtent l="0" t="0" r="0" b="7620"/>
             <wp:docPr id="6" name="Рисунок 6"/>
             <wp:cNvGraphicFramePr>
               <a:graphicFrameLocks xmlns:a="http://schemas.openxmlformats.org/drawingml/2006/main" noChangeAspect="1"/>
@@ -5676,7 +6394,7 @@
                   <pic:spPr>
                     <a:xfrm>
                       <a:off x="0" y="0"/>
-                      <a:ext cx="2370402" cy="2096275"/>
+                      <a:ext cx="2466963" cy="2181669"/>
                     </a:xfrm>
                     <a:prstGeom prst="rect">
                       <a:avLst/>
@@ -5782,7 +6500,7 @@
           <w:noProof/>
           <w:sz w:val="28"/>
           <w:szCs w:val="28"/>
-          <w:lang w:val="en-US"/>
+          <w:lang w:eastAsia="ru-RU"/>
         </w:rPr>
         <w:lastRenderedPageBreak/>
         <w:drawing>
@@ -5827,7 +6545,7 @@
           <w:noProof/>
           <w:sz w:val="28"/>
           <w:szCs w:val="28"/>
-          <w:lang w:val="en-US"/>
+          <w:lang w:eastAsia="ru-RU"/>
         </w:rPr>
         <w:drawing>
           <wp:inline distT="0" distB="0" distL="0" distR="0" wp14:anchorId="083326AE" wp14:editId="462B7D5E">
@@ -6031,7 +6749,7 @@
           <w:noProof/>
           <w:sz w:val="28"/>
           <w:szCs w:val="28"/>
-          <w:lang w:val="en-US"/>
+          <w:lang w:eastAsia="ru-RU"/>
         </w:rPr>
         <w:drawing>
           <wp:inline distT="0" distB="0" distL="0" distR="0">
@@ -6159,7 +6877,7 @@
           <w:noProof/>
           <w:sz w:val="28"/>
           <w:szCs w:val="28"/>
-          <w:lang w:val="en-US"/>
+          <w:lang w:eastAsia="ru-RU"/>
         </w:rPr>
         <w:lastRenderedPageBreak/>
         <w:drawing>
@@ -6244,7 +6962,7 @@
           <w:noProof/>
           <w:sz w:val="28"/>
           <w:szCs w:val="28"/>
-          <w:lang w:val="en-US"/>
+          <w:lang w:eastAsia="ru-RU"/>
         </w:rPr>
         <w:drawing>
           <wp:inline distT="0" distB="0" distL="0" distR="0">
@@ -6485,7 +7203,7 @@
           <w:noProof/>
           <w:sz w:val="28"/>
           <w:szCs w:val="28"/>
-          <w:lang w:val="en-US"/>
+          <w:lang w:eastAsia="ru-RU"/>
         </w:rPr>
         <w:drawing>
           <wp:inline distT="0" distB="0" distL="0" distR="0">
@@ -6608,7 +7326,7 @@
         </w:rPr>
         <w:t xml:space="preserve"> </w:t>
       </w:r>
-      <w:bookmarkStart w:id="22" w:name="Раздел122"/>
+      <w:bookmarkStart w:id="21" w:name="Раздел122"/>
       <w:r>
         <w:rPr>
           <w:rFonts w:ascii="Times New Roman" w:hAnsi="Times New Roman" w:cs="Times New Roman"/>
@@ -6618,7 +7336,7 @@
         </w:rPr>
         <w:t>Версия для опытных пользователей</w:t>
       </w:r>
-      <w:bookmarkEnd w:id="22"/>
+      <w:bookmarkEnd w:id="21"/>
     </w:p>
     <w:p>
       <w:pPr>
@@ -6650,7 +7368,16 @@
           <w:sz w:val="28"/>
           <w:szCs w:val="28"/>
         </w:rPr>
-        <w:t>ся в Листинге С</w:t>
+        <w:t xml:space="preserve">ся в Листинге </w:t>
+      </w:r>
+      <w:r>
+        <w:rPr>
+          <w:rFonts w:ascii="Times New Roman" w:hAnsi="Times New Roman" w:cs="Times New Roman"/>
+          <w:sz w:val="28"/>
+          <w:szCs w:val="28"/>
+          <w:lang w:val="en-US"/>
+        </w:rPr>
+        <w:t>B</w:t>
       </w:r>
       <w:r>
         <w:rPr>
@@ -6744,14 +7471,6 @@
           <w:szCs w:val="28"/>
         </w:rPr>
       </w:pPr>
-      <w:r>
-        <w:rPr>
-          <w:rFonts w:ascii="Times New Roman" w:hAnsi="Times New Roman" w:cs="Times New Roman"/>
-          <w:sz w:val="28"/>
-          <w:szCs w:val="28"/>
-        </w:rPr>
-        <w:t>Для установки потребуется проделать следующие шаги:</w:t>
-      </w:r>
     </w:p>
     <w:p>
       <w:pPr>
@@ -6768,34 +7487,7 @@
           <w:szCs w:val="28"/>
         </w:rPr>
         <w:lastRenderedPageBreak/>
-        <w:t xml:space="preserve">1) Скопировать файлы библиотеки через </w:t>
-      </w:r>
-      <w:proofErr w:type="spellStart"/>
-      <w:r>
-        <w:rPr>
-          <w:rFonts w:ascii="Times New Roman" w:hAnsi="Times New Roman" w:cs="Times New Roman"/>
-          <w:sz w:val="28"/>
-          <w:szCs w:val="28"/>
-          <w:lang w:val="en-US"/>
-        </w:rPr>
-        <w:t>GitHub</w:t>
-      </w:r>
-      <w:proofErr w:type="spellEnd"/>
-      <w:r>
-        <w:rPr>
-          <w:rFonts w:ascii="Times New Roman" w:hAnsi="Times New Roman" w:cs="Times New Roman"/>
-          <w:sz w:val="28"/>
-          <w:szCs w:val="28"/>
-        </w:rPr>
-        <w:t xml:space="preserve"> </w:t>
-      </w:r>
-      <w:r>
-        <w:rPr>
-          <w:rFonts w:ascii="Times New Roman" w:hAnsi="Times New Roman" w:cs="Times New Roman"/>
-          <w:sz w:val="28"/>
-          <w:szCs w:val="28"/>
-        </w:rPr>
-        <w:t>или любым другим способом;</w:t>
+        <w:t>Для установки потребуется проделать следующие шаги:</w:t>
       </w:r>
     </w:p>
     <w:p>
@@ -6812,16 +7504,16 @@
           <w:sz w:val="28"/>
           <w:szCs w:val="28"/>
         </w:rPr>
-        <w:t xml:space="preserve">2) Создать проект в </w:t>
-      </w:r>
-      <w:r>
-        <w:rPr>
-          <w:rFonts w:ascii="Times New Roman" w:hAnsi="Times New Roman" w:cs="Times New Roman"/>
-          <w:sz w:val="28"/>
-          <w:szCs w:val="28"/>
-          <w:lang w:val="en-US"/>
-        </w:rPr>
-        <w:t>IDE</w:t>
+        <w:t xml:space="preserve">1) Скопировать файлы библиотеки через </w:t>
+      </w:r>
+      <w:r>
+        <w:rPr>
+          <w:rFonts w:ascii="Times New Roman" w:hAnsi="Times New Roman" w:cs="Times New Roman"/>
+          <w:sz w:val="28"/>
+          <w:szCs w:val="28"/>
+          <w:lang w:val="en-US"/>
+        </w:rPr>
+        <w:t>GitHub</w:t>
       </w:r>
       <w:r>
         <w:rPr>
@@ -6831,74 +7523,13 @@
         </w:rPr>
         <w:t xml:space="preserve"> </w:t>
       </w:r>
-      <w:proofErr w:type="spellStart"/>
-      <w:r>
-        <w:rPr>
-          <w:rFonts w:ascii="Times New Roman" w:hAnsi="Times New Roman" w:cs="Times New Roman"/>
-          <w:sz w:val="28"/>
-          <w:szCs w:val="28"/>
-          <w:lang w:val="en-US"/>
-        </w:rPr>
-        <w:t>EmBitz</w:t>
-      </w:r>
-      <w:proofErr w:type="spellEnd"/>
-      <w:r>
-        <w:rPr>
-          <w:rFonts w:ascii="Times New Roman" w:hAnsi="Times New Roman" w:cs="Times New Roman"/>
-          <w:sz w:val="28"/>
-          <w:szCs w:val="28"/>
-        </w:rPr>
-        <w:t>, настроив его под текущую линейку используемого контроллера</w:t>
-      </w:r>
-      <w:r>
-        <w:rPr>
-          <w:rFonts w:ascii="Times New Roman" w:hAnsi="Times New Roman" w:cs="Times New Roman"/>
-          <w:sz w:val="28"/>
-          <w:szCs w:val="28"/>
-        </w:rPr>
-        <w:t xml:space="preserve"> (без подключения встроенных библиотек </w:t>
-      </w:r>
-      <w:r>
-        <w:rPr>
-          <w:rFonts w:ascii="Times New Roman" w:hAnsi="Times New Roman" w:cs="Times New Roman"/>
-          <w:sz w:val="28"/>
-          <w:szCs w:val="28"/>
-          <w:lang w:val="en-US"/>
-        </w:rPr>
-        <w:t>SPL</w:t>
-      </w:r>
-      <w:r>
-        <w:rPr>
-          <w:rFonts w:ascii="Times New Roman" w:hAnsi="Times New Roman" w:cs="Times New Roman"/>
-          <w:sz w:val="28"/>
-          <w:szCs w:val="28"/>
-        </w:rPr>
-        <w:t xml:space="preserve">, </w:t>
-      </w:r>
-      <w:r>
-        <w:rPr>
-          <w:rFonts w:ascii="Times New Roman" w:hAnsi="Times New Roman" w:cs="Times New Roman"/>
-          <w:sz w:val="28"/>
-          <w:szCs w:val="28"/>
-          <w:lang w:val="en-US"/>
-        </w:rPr>
-        <w:t>HAL</w:t>
-      </w:r>
-      <w:r>
-        <w:rPr>
-          <w:rFonts w:ascii="Times New Roman" w:hAnsi="Times New Roman" w:cs="Times New Roman"/>
-          <w:sz w:val="28"/>
-          <w:szCs w:val="28"/>
-        </w:rPr>
-        <w:t>)</w:t>
-      </w:r>
-      <w:r>
-        <w:rPr>
-          <w:rFonts w:ascii="Times New Roman" w:hAnsi="Times New Roman" w:cs="Times New Roman"/>
-          <w:sz w:val="28"/>
-          <w:szCs w:val="28"/>
-        </w:rPr>
-        <w:t>;</w:t>
+      <w:r>
+        <w:rPr>
+          <w:rFonts w:ascii="Times New Roman" w:hAnsi="Times New Roman" w:cs="Times New Roman"/>
+          <w:sz w:val="28"/>
+          <w:szCs w:val="28"/>
+        </w:rPr>
+        <w:t>или любым другим способом;</w:t>
       </w:r>
     </w:p>
     <w:p>
@@ -6909,6 +7540,100 @@
           <w:szCs w:val="28"/>
         </w:rPr>
       </w:pPr>
+      <w:r>
+        <w:rPr>
+          <w:rFonts w:ascii="Times New Roman" w:hAnsi="Times New Roman" w:cs="Times New Roman"/>
+          <w:sz w:val="28"/>
+          <w:szCs w:val="28"/>
+        </w:rPr>
+        <w:t xml:space="preserve">2) Создать проект в </w:t>
+      </w:r>
+      <w:r>
+        <w:rPr>
+          <w:rFonts w:ascii="Times New Roman" w:hAnsi="Times New Roman" w:cs="Times New Roman"/>
+          <w:sz w:val="28"/>
+          <w:szCs w:val="28"/>
+          <w:lang w:val="en-US"/>
+        </w:rPr>
+        <w:t>IDE</w:t>
+      </w:r>
+      <w:r>
+        <w:rPr>
+          <w:rFonts w:ascii="Times New Roman" w:hAnsi="Times New Roman" w:cs="Times New Roman"/>
+          <w:sz w:val="28"/>
+          <w:szCs w:val="28"/>
+        </w:rPr>
+        <w:t xml:space="preserve"> </w:t>
+      </w:r>
+      <w:proofErr w:type="spellStart"/>
+      <w:r>
+        <w:rPr>
+          <w:rFonts w:ascii="Times New Roman" w:hAnsi="Times New Roman" w:cs="Times New Roman"/>
+          <w:sz w:val="28"/>
+          <w:szCs w:val="28"/>
+          <w:lang w:val="en-US"/>
+        </w:rPr>
+        <w:t>EmBitz</w:t>
+      </w:r>
+      <w:proofErr w:type="spellEnd"/>
+      <w:r>
+        <w:rPr>
+          <w:rFonts w:ascii="Times New Roman" w:hAnsi="Times New Roman" w:cs="Times New Roman"/>
+          <w:sz w:val="28"/>
+          <w:szCs w:val="28"/>
+        </w:rPr>
+        <w:t>, настроив его под текущую линейку используемого контроллера</w:t>
+      </w:r>
+      <w:r>
+        <w:rPr>
+          <w:rFonts w:ascii="Times New Roman" w:hAnsi="Times New Roman" w:cs="Times New Roman"/>
+          <w:sz w:val="28"/>
+          <w:szCs w:val="28"/>
+        </w:rPr>
+        <w:t xml:space="preserve"> (без подключения встроенных библиотек </w:t>
+      </w:r>
+      <w:r>
+        <w:rPr>
+          <w:rFonts w:ascii="Times New Roman" w:hAnsi="Times New Roman" w:cs="Times New Roman"/>
+          <w:sz w:val="28"/>
+          <w:szCs w:val="28"/>
+          <w:lang w:val="en-US"/>
+        </w:rPr>
+        <w:t>SPL</w:t>
+      </w:r>
+      <w:r>
+        <w:rPr>
+          <w:rFonts w:ascii="Times New Roman" w:hAnsi="Times New Roman" w:cs="Times New Roman"/>
+          <w:sz w:val="28"/>
+          <w:szCs w:val="28"/>
+        </w:rPr>
+        <w:t xml:space="preserve">, </w:t>
+      </w:r>
+      <w:r>
+        <w:rPr>
+          <w:rFonts w:ascii="Times New Roman" w:hAnsi="Times New Roman" w:cs="Times New Roman"/>
+          <w:sz w:val="28"/>
+          <w:szCs w:val="28"/>
+          <w:lang w:val="en-US"/>
+        </w:rPr>
+        <w:t>HAL</w:t>
+      </w:r>
+      <w:r>
+        <w:rPr>
+          <w:rFonts w:ascii="Times New Roman" w:hAnsi="Times New Roman" w:cs="Times New Roman"/>
+          <w:sz w:val="28"/>
+          <w:szCs w:val="28"/>
+        </w:rPr>
+        <w:t>)</w:t>
+      </w:r>
+      <w:r>
+        <w:rPr>
+          <w:rFonts w:ascii="Times New Roman" w:hAnsi="Times New Roman" w:cs="Times New Roman"/>
+          <w:sz w:val="28"/>
+          <w:szCs w:val="28"/>
+        </w:rPr>
+        <w:t>;</w:t>
+      </w:r>
     </w:p>
     <w:p>
       <w:pPr>
@@ -6992,7 +7717,7 @@
           <w:noProof/>
           <w:sz w:val="28"/>
           <w:szCs w:val="28"/>
-          <w:lang w:val="en-US"/>
+          <w:lang w:eastAsia="ru-RU"/>
         </w:rPr>
         <w:drawing>
           <wp:inline distT="0" distB="0" distL="0" distR="0" wp14:anchorId="2C42CE3B" wp14:editId="681AB204">
@@ -7123,7 +7848,7 @@
           <w:noProof/>
           <w:sz w:val="28"/>
           <w:szCs w:val="28"/>
-          <w:lang w:val="en-US"/>
+          <w:lang w:eastAsia="ru-RU"/>
         </w:rPr>
         <w:drawing>
           <wp:inline distT="0" distB="0" distL="0" distR="0" wp14:anchorId="306A5DFD" wp14:editId="7BA47B10">
@@ -7207,6 +7932,7 @@
       <w:r>
         <w:rPr>
           <w:rFonts w:ascii="Times New Roman" w:hAnsi="Times New Roman" w:cs="Times New Roman"/>
+          <w:i/>
           <w:sz w:val="28"/>
           <w:szCs w:val="28"/>
         </w:rPr>
@@ -7216,6 +7942,7 @@
       <w:r>
         <w:rPr>
           <w:rFonts w:ascii="Times New Roman" w:hAnsi="Times New Roman" w:cs="Times New Roman"/>
+          <w:i/>
           <w:sz w:val="28"/>
           <w:szCs w:val="28"/>
           <w:lang w:val="en-US"/>
@@ -7320,7 +8047,7 @@
         </w:rPr>
         <w:t xml:space="preserve">1.3 </w:t>
       </w:r>
-      <w:bookmarkStart w:id="23" w:name="Раздел13"/>
+      <w:bookmarkStart w:id="22" w:name="Раздел13"/>
       <w:r>
         <w:rPr>
           <w:rFonts w:ascii="Times New Roman" w:hAnsi="Times New Roman" w:cs="Times New Roman"/>
@@ -7330,7 +8057,7 @@
         </w:rPr>
         <w:t>История разработки</w:t>
       </w:r>
-      <w:bookmarkEnd w:id="23"/>
+      <w:bookmarkEnd w:id="22"/>
     </w:p>
     <w:p>
       <w:pPr>
@@ -7862,6 +8589,7 @@
           <w:sz w:val="28"/>
           <w:szCs w:val="28"/>
         </w:rPr>
+        <w:lastRenderedPageBreak/>
         <w:t>28.07.2022 – исправление работы функций</w:t>
       </w:r>
       <w:r>
@@ -7997,7 +8725,6 @@
           <w:sz w:val="28"/>
           <w:szCs w:val="28"/>
         </w:rPr>
-        <w:lastRenderedPageBreak/>
         <w:t xml:space="preserve">11.08.2022 – добавление инициализации интерфейса </w:t>
       </w:r>
       <w:r>
@@ -8134,7 +8861,6 @@
         </w:rPr>
         <w:t xml:space="preserve">5. Тестовые участки кода для данного микроконтроллера добавлены на </w:t>
       </w:r>
-      <w:proofErr w:type="spellStart"/>
       <w:r>
         <w:rPr>
           <w:rFonts w:ascii="Times New Roman" w:hAnsi="Times New Roman" w:cs="Times New Roman"/>
@@ -8144,7 +8870,6 @@
         </w:rPr>
         <w:t>GitHub</w:t>
       </w:r>
-      <w:proofErr w:type="spellEnd"/>
       <w:r>
         <w:rPr>
           <w:rFonts w:ascii="Times New Roman" w:hAnsi="Times New Roman" w:cs="Times New Roman"/>
@@ -8238,7 +8963,7 @@
           <w:szCs w:val="28"/>
         </w:rPr>
       </w:pPr>
-      <w:bookmarkStart w:id="24" w:name="Поддержка"/>
+      <w:bookmarkStart w:id="23" w:name="Поддержка"/>
       <w:r>
         <w:rPr>
           <w:rFonts w:ascii="Times New Roman" w:hAnsi="Times New Roman" w:cs="Times New Roman"/>
@@ -8248,7 +8973,7 @@
         </w:rPr>
         <w:t>Список поддерживаемых контроллеров</w:t>
       </w:r>
-      <w:bookmarkEnd w:id="24"/>
+      <w:bookmarkEnd w:id="23"/>
       <w:r>
         <w:rPr>
           <w:rFonts w:ascii="Times New Roman" w:hAnsi="Times New Roman" w:cs="Times New Roman"/>
@@ -8676,7 +9401,7 @@
         <w:br w:type="page"/>
       </w:r>
     </w:p>
-    <w:bookmarkStart w:id="25" w:name="Раздел2"/>
+    <w:bookmarkStart w:id="24" w:name="Раздел2"/>
     <w:p>
       <w:pPr>
         <w:pStyle w:val="a3"/>
@@ -8713,7 +9438,7 @@
           <w:szCs w:val="28"/>
           <w:u w:val="none"/>
         </w:rPr>
-        <w:t>Конф</w:t>
+        <w:t>Конфигурация библиотеки</w:t>
       </w:r>
       <w:r>
         <w:rPr>
@@ -8725,58 +9450,10 @@
           <w:szCs w:val="28"/>
           <w:u w:val="none"/>
         </w:rPr>
-        <w:t>и</w:t>
-      </w:r>
-      <w:r>
-        <w:rPr>
-          <w:rStyle w:val="a9"/>
-          <w:rFonts w:ascii="Times New Roman" w:hAnsi="Times New Roman" w:cs="Times New Roman"/>
-          <w:b/>
-          <w:color w:val="auto"/>
-          <w:sz w:val="28"/>
-          <w:szCs w:val="28"/>
-          <w:u w:val="none"/>
-        </w:rPr>
-        <w:t>гура</w:t>
-      </w:r>
-      <w:r>
-        <w:rPr>
-          <w:rStyle w:val="a9"/>
-          <w:rFonts w:ascii="Times New Roman" w:hAnsi="Times New Roman" w:cs="Times New Roman"/>
-          <w:b/>
-          <w:color w:val="auto"/>
-          <w:sz w:val="28"/>
-          <w:szCs w:val="28"/>
-          <w:u w:val="none"/>
-        </w:rPr>
-        <w:t>ц</w:t>
-      </w:r>
-      <w:r>
-        <w:rPr>
-          <w:rStyle w:val="a9"/>
-          <w:rFonts w:ascii="Times New Roman" w:hAnsi="Times New Roman" w:cs="Times New Roman"/>
-          <w:b/>
-          <w:color w:val="auto"/>
-          <w:sz w:val="28"/>
-          <w:szCs w:val="28"/>
-          <w:u w:val="none"/>
-        </w:rPr>
-        <w:t>ия библиотеки</w:t>
-      </w:r>
-      <w:r>
-        <w:rPr>
-          <w:rStyle w:val="a9"/>
-          <w:rFonts w:ascii="Times New Roman" w:hAnsi="Times New Roman" w:cs="Times New Roman"/>
-          <w:b/>
-          <w:color w:val="auto"/>
-          <w:sz w:val="28"/>
-          <w:szCs w:val="28"/>
-          <w:u w:val="none"/>
-        </w:rPr>
         <w:fldChar w:fldCharType="end"/>
       </w:r>
     </w:p>
-    <w:bookmarkEnd w:id="25"/>
+    <w:bookmarkEnd w:id="24"/>
     <w:p>
       <w:pPr>
         <w:rPr>
@@ -9001,12 +9678,12 @@
           <w:noProof/>
           <w:sz w:val="28"/>
           <w:szCs w:val="28"/>
-          <w:lang w:val="en-US"/>
+          <w:lang w:eastAsia="ru-RU"/>
         </w:rPr>
         <w:drawing>
           <wp:inline distT="0" distB="0" distL="0" distR="0" wp14:anchorId="38D2E614" wp14:editId="09F74074">
-            <wp:extent cx="3108165" cy="2435059"/>
-            <wp:effectExtent l="0" t="0" r="0" b="3810"/>
+            <wp:extent cx="2907541" cy="2277883"/>
+            <wp:effectExtent l="0" t="0" r="7620" b="8255"/>
             <wp:docPr id="4" name="Рисунок 4"/>
             <wp:cNvGraphicFramePr>
               <a:graphicFrameLocks xmlns:a="http://schemas.openxmlformats.org/drawingml/2006/main" noChangeAspect="1"/>
@@ -9027,7 +9704,7 @@
                   <pic:spPr>
                     <a:xfrm>
                       <a:off x="0" y="0"/>
-                      <a:ext cx="3170138" cy="2483611"/>
+                      <a:ext cx="3034581" cy="2377411"/>
                     </a:xfrm>
                     <a:prstGeom prst="rect">
                       <a:avLst/>
@@ -9058,7 +9735,7 @@
         <w:t>Рисунок 2.1 – Пример записи периферийных настроек в конфигурационном файле.</w:t>
       </w:r>
     </w:p>
-    <w:bookmarkStart w:id="26" w:name="Раздел21"/>
+    <w:bookmarkStart w:id="25" w:name="Раздел21"/>
     <w:p>
       <w:pPr>
         <w:pStyle w:val="a3"/>
@@ -9102,14 +9779,6 @@
           <w:sz w:val="28"/>
           <w:szCs w:val="28"/>
         </w:rPr>
-      </w:r>
-      <w:r>
-        <w:rPr>
-          <w:rFonts w:ascii="Times New Roman" w:hAnsi="Times New Roman" w:cs="Times New Roman"/>
-          <w:b/>
-          <w:sz w:val="28"/>
-          <w:szCs w:val="28"/>
-        </w:rPr>
         <w:fldChar w:fldCharType="separate"/>
       </w:r>
       <w:r>
@@ -9122,7 +9791,7 @@
           <w:szCs w:val="28"/>
           <w:u w:val="none"/>
         </w:rPr>
-        <w:t>Файл-</w:t>
+        <w:t>Ф</w:t>
       </w:r>
       <w:r>
         <w:rPr>
@@ -9134,7 +9803,7 @@
           <w:szCs w:val="28"/>
           <w:u w:val="none"/>
         </w:rPr>
-        <w:t>к</w:t>
+        <w:t>а</w:t>
       </w:r>
       <w:r>
         <w:rPr>
@@ -9146,7 +9815,31 @@
           <w:szCs w:val="28"/>
           <w:u w:val="none"/>
         </w:rPr>
-        <w:t>арта портов</w:t>
+        <w:t>йл-карта</w:t>
+      </w:r>
+      <w:r>
+        <w:rPr>
+          <w:rStyle w:val="a9"/>
+          <w:rFonts w:ascii="Times New Roman" w:hAnsi="Times New Roman" w:cs="Times New Roman"/>
+          <w:b/>
+          <w:color w:val="auto"/>
+          <w:sz w:val="28"/>
+          <w:szCs w:val="28"/>
+          <w:u w:val="none"/>
+        </w:rPr>
+        <w:t xml:space="preserve"> </w:t>
+      </w:r>
+      <w:r>
+        <w:rPr>
+          <w:rStyle w:val="a9"/>
+          <w:rFonts w:ascii="Times New Roman" w:hAnsi="Times New Roman" w:cs="Times New Roman"/>
+          <w:b/>
+          <w:color w:val="auto"/>
+          <w:sz w:val="28"/>
+          <w:szCs w:val="28"/>
+          <w:u w:val="none"/>
+        </w:rPr>
+        <w:t>портов</w:t>
       </w:r>
     </w:p>
     <w:p>
@@ -9168,7 +9861,7 @@
         </w:rPr>
         <w:fldChar w:fldCharType="end"/>
       </w:r>
-      <w:bookmarkEnd w:id="26"/>
+      <w:bookmarkEnd w:id="25"/>
       <w:r>
         <w:rPr>
           <w:rFonts w:ascii="Times New Roman" w:hAnsi="Times New Roman" w:cs="Times New Roman"/>
@@ -9598,7 +10291,7 @@
           <w:noProof/>
           <w:sz w:val="28"/>
           <w:szCs w:val="28"/>
-          <w:lang w:val="en-US"/>
+          <w:lang w:eastAsia="ru-RU"/>
         </w:rPr>
         <w:drawing>
           <wp:inline distT="0" distB="0" distL="0" distR="0" wp14:anchorId="7A921017" wp14:editId="50803020">
@@ -9867,20 +10560,142 @@
         </w:rPr>
         <w:t xml:space="preserve">2.2 </w:t>
       </w:r>
-      <w:hyperlink w:anchor="АРаздел22" w:tooltip="К содержанию" w:history="1">
-        <w:r>
-          <w:rPr>
-            <w:rStyle w:val="a9"/>
-            <w:rFonts w:ascii="Times New Roman" w:hAnsi="Times New Roman" w:cs="Times New Roman"/>
-            <w:b/>
-            <w:color w:val="auto"/>
-            <w:sz w:val="28"/>
-            <w:szCs w:val="28"/>
-            <w:u w:val="none"/>
-          </w:rPr>
-          <w:t>Минимальная версия конфигурации</w:t>
-        </w:r>
-      </w:hyperlink>
+      <w:bookmarkStart w:id="26" w:name="Раздел22"/>
+      <w:r>
+        <w:rPr>
+          <w:rStyle w:val="a9"/>
+          <w:rFonts w:ascii="Times New Roman" w:hAnsi="Times New Roman" w:cs="Times New Roman"/>
+          <w:b/>
+          <w:color w:val="auto"/>
+          <w:sz w:val="28"/>
+          <w:szCs w:val="28"/>
+          <w:u w:val="none"/>
+        </w:rPr>
+        <w:fldChar w:fldCharType="begin"/>
+      </w:r>
+      <w:r>
+        <w:rPr>
+          <w:rStyle w:val="a9"/>
+          <w:rFonts w:ascii="Times New Roman" w:hAnsi="Times New Roman" w:cs="Times New Roman"/>
+          <w:b/>
+          <w:color w:val="auto"/>
+          <w:sz w:val="28"/>
+          <w:szCs w:val="28"/>
+          <w:u w:val="none"/>
+        </w:rPr>
+        <w:instrText xml:space="preserve"> HYPERLINK \l "АРаздел22" \o "К содержанию" </w:instrText>
+      </w:r>
+      <w:r>
+        <w:rPr>
+          <w:rStyle w:val="a9"/>
+          <w:rFonts w:ascii="Times New Roman" w:hAnsi="Times New Roman" w:cs="Times New Roman"/>
+          <w:b/>
+          <w:color w:val="auto"/>
+          <w:sz w:val="28"/>
+          <w:szCs w:val="28"/>
+          <w:u w:val="none"/>
+        </w:rPr>
+        <w:fldChar w:fldCharType="separate"/>
+      </w:r>
+      <w:r>
+        <w:rPr>
+          <w:rStyle w:val="a9"/>
+          <w:rFonts w:ascii="Times New Roman" w:hAnsi="Times New Roman" w:cs="Times New Roman"/>
+          <w:b/>
+          <w:color w:val="auto"/>
+          <w:sz w:val="28"/>
+          <w:szCs w:val="28"/>
+          <w:u w:val="none"/>
+        </w:rPr>
+        <w:t>Минимальная версия конфигурации</w:t>
+      </w:r>
+      <w:r>
+        <w:rPr>
+          <w:rStyle w:val="a9"/>
+          <w:rFonts w:ascii="Times New Roman" w:hAnsi="Times New Roman" w:cs="Times New Roman"/>
+          <w:b/>
+          <w:color w:val="auto"/>
+          <w:sz w:val="28"/>
+          <w:szCs w:val="28"/>
+          <w:u w:val="none"/>
+        </w:rPr>
+        <w:fldChar w:fldCharType="end"/>
+      </w:r>
+    </w:p>
+    <w:bookmarkEnd w:id="26"/>
+    <w:p>
+      <w:pPr>
+        <w:rPr>
+          <w:rFonts w:ascii="Times New Roman" w:hAnsi="Times New Roman" w:cs="Times New Roman"/>
+          <w:sz w:val="28"/>
+          <w:szCs w:val="28"/>
+        </w:rPr>
+      </w:pPr>
+      <w:r>
+        <w:rPr>
+          <w:rFonts w:ascii="Times New Roman" w:hAnsi="Times New Roman" w:cs="Times New Roman"/>
+          <w:sz w:val="28"/>
+          <w:szCs w:val="28"/>
+        </w:rPr>
+        <w:t>Минимальная версия конфигурации (</w:t>
+      </w:r>
+      <w:r>
+        <w:rPr>
+          <w:rFonts w:ascii="Times New Roman" w:hAnsi="Times New Roman" w:cs="Times New Roman"/>
+          <w:sz w:val="28"/>
+          <w:szCs w:val="28"/>
+          <w:lang w:val="en-US"/>
+        </w:rPr>
+        <w:t>MinimalKit</w:t>
+      </w:r>
+      <w:r>
+        <w:rPr>
+          <w:rFonts w:ascii="Times New Roman" w:hAnsi="Times New Roman" w:cs="Times New Roman"/>
+          <w:sz w:val="28"/>
+          <w:szCs w:val="28"/>
+        </w:rPr>
+        <w:t>)</w:t>
+      </w:r>
+      <w:r>
+        <w:rPr>
+          <w:rFonts w:ascii="Times New Roman" w:hAnsi="Times New Roman" w:cs="Times New Roman"/>
+          <w:sz w:val="28"/>
+          <w:szCs w:val="28"/>
+        </w:rPr>
+        <w:t xml:space="preserve"> </w:t>
+      </w:r>
+      <w:r>
+        <w:rPr>
+          <w:rFonts w:ascii="Times New Roman" w:hAnsi="Times New Roman" w:cs="Times New Roman"/>
+          <w:sz w:val="28"/>
+          <w:szCs w:val="28"/>
+        </w:rPr>
+        <w:t xml:space="preserve">предназначена для обучения, настройки с целью отладки новых измерительных устройств, тестирования новых пользовательских решений. Минимальную комплектацию можно использовать в качестве безопасного режима, поскольку малое количество имеющихся в ней параметров удобно с точки зрения восприятия картины конфигурации в целом. </w:t>
+      </w:r>
+      <w:r>
+        <w:rPr>
+          <w:rFonts w:ascii="Times New Roman" w:hAnsi="Times New Roman" w:cs="Times New Roman"/>
+          <w:sz w:val="28"/>
+          <w:szCs w:val="28"/>
+        </w:rPr>
+        <w:t>Конфигурация точно также, как и в любых других, содержит чрезвычайно важные для настройки параметры и опциональные.</w:t>
+      </w:r>
+      <w:r>
+        <w:rPr>
+          <w:rFonts w:ascii="Times New Roman" w:hAnsi="Times New Roman" w:cs="Times New Roman"/>
+          <w:sz w:val="28"/>
+          <w:szCs w:val="28"/>
+        </w:rPr>
+        <w:t xml:space="preserve"> Файлы </w:t>
+      </w:r>
+      <w:r>
+        <w:rPr>
+          <w:rFonts w:ascii="Times New Roman" w:hAnsi="Times New Roman" w:cs="Times New Roman"/>
+          <w:sz w:val="28"/>
+          <w:szCs w:val="28"/>
+        </w:rPr>
+        <w:t xml:space="preserve">можно редактировать, копировать, перемещать и удалять, все содержание несет, по большей части, информативный характер, чтобы ознакомиться с содержанием и структурой конфигурации. </w:t>
+      </w:r>
     </w:p>
     <w:p>
       <w:pPr>
@@ -9896,48 +10711,23 @@
           <w:sz w:val="28"/>
           <w:szCs w:val="28"/>
         </w:rPr>
-        <w:t>Минимальная версия конфигурации (</w:t>
-      </w:r>
-      <w:r>
-        <w:rPr>
-          <w:rFonts w:ascii="Times New Roman" w:hAnsi="Times New Roman" w:cs="Times New Roman"/>
-          <w:sz w:val="28"/>
-          <w:szCs w:val="28"/>
-          <w:lang w:val="en-US"/>
-        </w:rPr>
-        <w:t>MinimalKit</w:t>
-      </w:r>
-      <w:r>
-        <w:rPr>
-          <w:rFonts w:ascii="Times New Roman" w:hAnsi="Times New Roman" w:cs="Times New Roman"/>
-          <w:sz w:val="28"/>
-          <w:szCs w:val="28"/>
-        </w:rPr>
-        <w:t>)</w:t>
-      </w:r>
-      <w:r>
-        <w:rPr>
-          <w:rFonts w:ascii="Times New Roman" w:hAnsi="Times New Roman" w:cs="Times New Roman"/>
-          <w:sz w:val="28"/>
-          <w:szCs w:val="28"/>
-        </w:rPr>
-        <w:t xml:space="preserve"> </w:t>
-      </w:r>
-      <w:r>
-        <w:rPr>
-          <w:rFonts w:ascii="Times New Roman" w:hAnsi="Times New Roman" w:cs="Times New Roman"/>
-          <w:sz w:val="28"/>
-          <w:szCs w:val="28"/>
-        </w:rPr>
-        <w:t xml:space="preserve">предназначена для обучения, настройки с целью отладки новых измерительных устройств, тестирования новых пользовательских решений. Минимальную комплектацию можно использовать в качестве безопасного режима, поскольку малое количество имеющихся в ней параметров удобно с точки зрения восприятия картины конфигурации в целом. </w:t>
-      </w:r>
-      <w:r>
-        <w:rPr>
-          <w:rFonts w:ascii="Times New Roman" w:hAnsi="Times New Roman" w:cs="Times New Roman"/>
-          <w:sz w:val="28"/>
-          <w:szCs w:val="28"/>
-        </w:rPr>
-        <w:t>Конфигурация точно также, как и в любых других, содержит чрезвычайно важные для настройки параметры и опциональные.</w:t>
+        <w:t>Минимальная версия представлена тремя ключевыми секторами кода, которые изложены в одном файле, нежели в двух, как в стандартной конфигурации. Первый участок</w:t>
+      </w:r>
+      <w:r>
+        <w:rPr>
+          <w:rFonts w:ascii="Times New Roman" w:hAnsi="Times New Roman" w:cs="Times New Roman"/>
+          <w:sz w:val="28"/>
+          <w:szCs w:val="28"/>
+        </w:rPr>
+        <w:t xml:space="preserve"> представляет собой карту портов, имеющие стандартные названия </w:t>
+      </w:r>
+      <w:r>
+        <w:rPr>
+          <w:rFonts w:ascii="Times New Roman" w:hAnsi="Times New Roman" w:cs="Times New Roman"/>
+          <w:sz w:val="28"/>
+          <w:szCs w:val="28"/>
+        </w:rPr>
+        <w:t xml:space="preserve">(рисунок 2.3). После установки библиотеки данная опция выбирается автоматически, не потребуется выполнять дополнительные действия, чтобы перейти на эту версию. </w:t>
       </w:r>
     </w:p>
     <w:p>
@@ -9948,14 +10738,239 @@
           <w:szCs w:val="28"/>
         </w:rPr>
       </w:pPr>
-      <w:r>
-        <w:rPr>
-          <w:rFonts w:ascii="Times New Roman" w:hAnsi="Times New Roman" w:cs="Times New Roman"/>
+    </w:p>
+    <w:p>
+      <w:pPr>
+        <w:rPr>
+          <w:rFonts w:ascii="Times New Roman" w:hAnsi="Times New Roman" w:cs="Times New Roman"/>
+          <w:sz w:val="28"/>
+          <w:szCs w:val="28"/>
+        </w:rPr>
+      </w:pPr>
+      <w:r>
+        <w:rPr>
+          <w:rFonts w:ascii="Times New Roman" w:hAnsi="Times New Roman" w:cs="Times New Roman"/>
+          <w:sz w:val="28"/>
+          <w:szCs w:val="28"/>
+        </w:rPr>
+        <w:t xml:space="preserve">В случае если конфигурация по каким-либо причинам была изменена, перейти к минимальной версии обратно возможно через селектор конфигураций (файл </w:t>
+      </w:r>
+      <w:proofErr w:type="spellStart"/>
+      <w:r>
+        <w:rPr>
+          <w:rFonts w:ascii="Times New Roman" w:hAnsi="Times New Roman" w:cs="Times New Roman"/>
+          <w:sz w:val="28"/>
+          <w:szCs w:val="28"/>
+          <w:lang w:val="en-US"/>
+        </w:rPr>
+        <w:t>BoardSelection</w:t>
+      </w:r>
+      <w:proofErr w:type="spellEnd"/>
+      <w:r>
+        <w:rPr>
+          <w:rFonts w:ascii="Times New Roman" w:hAnsi="Times New Roman" w:cs="Times New Roman"/>
+          <w:sz w:val="28"/>
+          <w:szCs w:val="28"/>
+        </w:rPr>
+        <w:t>.</w:t>
+      </w:r>
+      <w:r>
+        <w:rPr>
+          <w:rFonts w:ascii="Times New Roman" w:hAnsi="Times New Roman" w:cs="Times New Roman"/>
+          <w:sz w:val="28"/>
+          <w:szCs w:val="28"/>
+          <w:lang w:val="en-US"/>
+        </w:rPr>
+        <w:t>h</w:t>
+      </w:r>
+      <w:r>
+        <w:rPr>
+          <w:rFonts w:ascii="Times New Roman" w:hAnsi="Times New Roman" w:cs="Times New Roman"/>
+          <w:sz w:val="28"/>
+          <w:szCs w:val="28"/>
+        </w:rPr>
+        <w:t>)</w:t>
+      </w:r>
+      <w:r>
+        <w:rPr>
+          <w:rFonts w:ascii="Times New Roman" w:hAnsi="Times New Roman" w:cs="Times New Roman"/>
+          <w:sz w:val="28"/>
+          <w:szCs w:val="28"/>
+        </w:rPr>
+        <w:t xml:space="preserve">. </w:t>
+      </w:r>
+      <w:r>
+        <w:rPr>
+          <w:rFonts w:ascii="Times New Roman" w:hAnsi="Times New Roman" w:cs="Times New Roman"/>
+          <w:sz w:val="28"/>
+          <w:szCs w:val="28"/>
+        </w:rPr>
+        <w:t xml:space="preserve">Потребуется открыть данный файл </w:t>
+      </w:r>
+      <w:r>
+        <w:rPr>
+          <w:rFonts w:ascii="Times New Roman" w:hAnsi="Times New Roman" w:cs="Times New Roman"/>
+          <w:sz w:val="28"/>
+          <w:szCs w:val="28"/>
+        </w:rPr>
+        <w:lastRenderedPageBreak/>
+        <w:t xml:space="preserve">через меню проводника </w:t>
+      </w:r>
+      <w:r>
+        <w:rPr>
+          <w:rFonts w:ascii="Times New Roman" w:hAnsi="Times New Roman" w:cs="Times New Roman"/>
+          <w:sz w:val="28"/>
+          <w:szCs w:val="28"/>
+          <w:lang w:val="en-US"/>
+        </w:rPr>
+        <w:t>IDE</w:t>
+      </w:r>
+      <w:r>
+        <w:rPr>
+          <w:rFonts w:ascii="Times New Roman" w:hAnsi="Times New Roman" w:cs="Times New Roman"/>
+          <w:sz w:val="28"/>
+          <w:szCs w:val="28"/>
+        </w:rPr>
+        <w:t xml:space="preserve">. </w:t>
+      </w:r>
+      <w:r>
+        <w:rPr>
+          <w:rFonts w:ascii="Times New Roman" w:hAnsi="Times New Roman" w:cs="Times New Roman"/>
+          <w:sz w:val="28"/>
+          <w:szCs w:val="28"/>
+        </w:rPr>
+        <w:t xml:space="preserve">Структура и вид селектора представлены на рисунке 2.4. Редактирование параметра </w:t>
+      </w:r>
+      <w:r>
+        <w:rPr>
+          <w:rFonts w:ascii="Times New Roman" w:hAnsi="Times New Roman" w:cs="Times New Roman"/>
+          <w:i/>
+          <w:sz w:val="28"/>
+          <w:szCs w:val="28"/>
+        </w:rPr>
+        <w:t>__</w:t>
+      </w:r>
+      <w:proofErr w:type="spellStart"/>
+      <w:r>
+        <w:rPr>
+          <w:rFonts w:ascii="Times New Roman" w:hAnsi="Times New Roman" w:cs="Times New Roman"/>
+          <w:i/>
+          <w:sz w:val="28"/>
+          <w:szCs w:val="28"/>
+          <w:lang w:val="en-US"/>
+        </w:rPr>
+        <w:t>configUSE</w:t>
+      </w:r>
+      <w:proofErr w:type="spellEnd"/>
+      <w:r>
+        <w:rPr>
+          <w:rFonts w:ascii="Times New Roman" w:hAnsi="Times New Roman" w:cs="Times New Roman"/>
+          <w:i/>
+          <w:sz w:val="28"/>
+          <w:szCs w:val="28"/>
+        </w:rPr>
+        <w:t>_</w:t>
+      </w:r>
+      <w:r>
+        <w:rPr>
+          <w:rFonts w:ascii="Times New Roman" w:hAnsi="Times New Roman" w:cs="Times New Roman"/>
+          <w:i/>
+          <w:sz w:val="28"/>
+          <w:szCs w:val="28"/>
+          <w:lang w:val="en-US"/>
+        </w:rPr>
+        <w:t>Boards</w:t>
+      </w:r>
+      <w:r>
+        <w:rPr>
+          <w:rFonts w:ascii="Times New Roman" w:hAnsi="Times New Roman" w:cs="Times New Roman"/>
+          <w:i/>
           <w:sz w:val="28"/>
           <w:szCs w:val="28"/>
         </w:rPr>
         <w:t xml:space="preserve"> </w:t>
       </w:r>
+      <w:r>
+        <w:rPr>
+          <w:rFonts w:ascii="Times New Roman" w:hAnsi="Times New Roman" w:cs="Times New Roman"/>
+          <w:sz w:val="28"/>
+          <w:szCs w:val="28"/>
+        </w:rPr>
+        <w:t>на значение 0 приведет к подключению минимального набора конфигурации.</w:t>
+      </w:r>
+    </w:p>
+    <w:p>
+      <w:pPr>
+        <w:rPr>
+          <w:rFonts w:ascii="Times New Roman" w:hAnsi="Times New Roman" w:cs="Times New Roman"/>
+          <w:sz w:val="28"/>
+          <w:szCs w:val="28"/>
+        </w:rPr>
+      </w:pPr>
+    </w:p>
+    <w:p>
+      <w:pPr>
+        <w:jc w:val="center"/>
+        <w:rPr>
+          <w:rFonts w:ascii="Times New Roman" w:hAnsi="Times New Roman" w:cs="Times New Roman"/>
+          <w:sz w:val="28"/>
+          <w:szCs w:val="28"/>
+        </w:rPr>
+      </w:pPr>
+      <w:r>
+        <w:rPr>
+          <w:rFonts w:ascii="Times New Roman" w:hAnsi="Times New Roman" w:cs="Times New Roman"/>
+          <w:sz w:val="28"/>
+          <w:szCs w:val="28"/>
+        </w:rPr>
+        <w:t>Рисунок 2.4 – структура и вид селектора конфигураций.</w:t>
+      </w:r>
+    </w:p>
+    <w:p>
+      <w:pPr>
+        <w:rPr>
+          <w:rFonts w:ascii="Times New Roman" w:hAnsi="Times New Roman" w:cs="Times New Roman"/>
+          <w:b/>
+          <w:sz w:val="28"/>
+          <w:szCs w:val="28"/>
+        </w:rPr>
+      </w:pPr>
+      <w:r>
+        <w:rPr>
+          <w:rFonts w:ascii="Times New Roman" w:hAnsi="Times New Roman" w:cs="Times New Roman"/>
+          <w:b/>
+          <w:sz w:val="28"/>
+          <w:szCs w:val="28"/>
+        </w:rPr>
+        <w:t>2.3 Максимальная версия конфигурации</w:t>
+      </w:r>
+    </w:p>
+    <w:p>
+      <w:pPr>
+        <w:rPr>
+          <w:rFonts w:ascii="Times New Roman" w:hAnsi="Times New Roman" w:cs="Times New Roman"/>
+          <w:sz w:val="28"/>
+          <w:szCs w:val="28"/>
+        </w:rPr>
+      </w:pPr>
+      <w:r>
+        <w:rPr>
+          <w:rFonts w:ascii="Times New Roman" w:hAnsi="Times New Roman" w:cs="Times New Roman"/>
+          <w:sz w:val="28"/>
+          <w:szCs w:val="28"/>
+        </w:rPr>
+        <w:t xml:space="preserve"> </w:t>
+      </w:r>
+      <w:r>
+        <w:rPr>
+          <w:rFonts w:ascii="Times New Roman" w:hAnsi="Times New Roman" w:cs="Times New Roman"/>
+          <w:sz w:val="28"/>
+          <w:szCs w:val="28"/>
+        </w:rPr>
+        <w:t>Существует вариант подключения конфигурации с использованием всех имеющихся параметров</w:t>
+      </w:r>
+      <w:bookmarkStart w:id="27" w:name="_GoBack"/>
+      <w:bookmarkEnd w:id="27"/>
     </w:p>
     <w:p>
       <w:pPr>
@@ -10014,15 +11029,11 @@
       <w:ind w:firstLine="0"/>
     </w:pPr>
     <w:r>
-      <w:rPr>
-        <w:noProof/>
-        <w:lang w:val="en-US"/>
-      </w:rPr>
       <w:drawing>
-        <wp:inline distT="0" distB="0" distL="0" distR="0" wp14:anchorId="67A8B4E8" wp14:editId="4E310903">
-          <wp:extent cx="1950889" cy="533446"/>
+        <wp:inline distT="0" distB="0" distL="0" distR="0" wp14:anchorId="1D566F71" wp14:editId="33BE4293">
+          <wp:extent cx="2557895" cy="688759"/>
           <wp:effectExtent l="0" t="0" r="0" b="0"/>
-          <wp:docPr id="11" name="Рисунок 11"/>
+          <wp:docPr id="19" name="Рисунок 19"/>
           <wp:cNvGraphicFramePr>
             <a:graphicFrameLocks xmlns:a="http://schemas.openxmlformats.org/drawingml/2006/main" noChangeAspect="1"/>
           </wp:cNvGraphicFramePr>
@@ -10042,7 +11053,7 @@
                 <pic:spPr>
                   <a:xfrm>
                     <a:off x="0" y="0"/>
-                    <a:ext cx="1950889" cy="533446"/>
+                    <a:ext cx="2666329" cy="717957"/>
                   </a:xfrm>
                   <a:prstGeom prst="rect">
                     <a:avLst/>
@@ -10063,7 +11074,7 @@
     <w:r>
       <w:rPr>
         <w:noProof/>
-        <w:lang w:val="en-US"/>
+        <w:lang w:eastAsia="ru-RU"/>
       </w:rPr>
       <w:drawing>
         <wp:inline distT="0" distB="0" distL="0" distR="0">
@@ -10149,7 +11160,7 @@
 
 <file path=word/numbering.xml><?xml version="1.0" encoding="utf-8"?>
 <w:numbering xmlns:wpc="http://schemas.microsoft.com/office/word/2010/wordprocessingCanvas" xmlns:mc="http://schemas.openxmlformats.org/markup-compatibility/2006" xmlns:o="urn:schemas-microsoft-com:office:office" xmlns:r="http://schemas.openxmlformats.org/officeDocument/2006/relationships" xmlns:m="http://schemas.openxmlformats.org/officeDocument/2006/math" xmlns:v="urn:schemas-microsoft-com:vml" xmlns:wp14="http://schemas.microsoft.com/office/word/2010/wordprocessingDrawing" xmlns:wp="http://schemas.openxmlformats.org/drawingml/2006/wordprocessingDrawing" xmlns:w10="urn:schemas-microsoft-com:office:word" xmlns:w="http://schemas.openxmlformats.org/wordprocessingml/2006/main" xmlns:w14="http://schemas.microsoft.com/office/word/2010/wordml" xmlns:w15="http://schemas.microsoft.com/office/word/2012/wordml" xmlns:wpg="http://schemas.microsoft.com/office/word/2010/wordprocessingGroup" xmlns:wpi="http://schemas.microsoft.com/office/word/2010/wordprocessingInk" xmlns:wne="http://schemas.microsoft.com/office/word/2006/wordml" xmlns:wps="http://schemas.microsoft.com/office/word/2010/wordprocessingShape" mc:Ignorable="w14 w15 wp14">
-  <w:abstractNum w:abstractNumId="0">
+  <w:abstractNum w:abstractNumId="0" w15:restartNumberingAfterBreak="0">
     <w:nsid w:val="06F227EE"/>
     <w:multiLevelType w:val="hybridMultilevel"/>
     <w:tmpl w:val="DBC4A61E"/>
@@ -10262,7 +11273,7 @@
       </w:rPr>
     </w:lvl>
   </w:abstractNum>
-  <w:abstractNum w:abstractNumId="1">
+  <w:abstractNum w:abstractNumId="1" w15:restartNumberingAfterBreak="0">
     <w:nsid w:val="0C9B4894"/>
     <w:multiLevelType w:val="multilevel"/>
     <w:tmpl w:val="9F82B28E"/>
@@ -10383,7 +11394,7 @@
       </w:rPr>
     </w:lvl>
   </w:abstractNum>
-  <w:abstractNum w:abstractNumId="2">
+  <w:abstractNum w:abstractNumId="2" w15:restartNumberingAfterBreak="0">
     <w:nsid w:val="18831CE2"/>
     <w:multiLevelType w:val="hybridMultilevel"/>
     <w:tmpl w:val="BE1E1C5C"/>
@@ -10496,7 +11507,7 @@
       </w:rPr>
     </w:lvl>
   </w:abstractNum>
-  <w:abstractNum w:abstractNumId="3">
+  <w:abstractNum w:abstractNumId="3" w15:restartNumberingAfterBreak="0">
     <w:nsid w:val="277E4E4E"/>
     <w:multiLevelType w:val="hybridMultilevel"/>
     <w:tmpl w:val="97B21664"/>
@@ -10609,7 +11620,7 @@
       </w:rPr>
     </w:lvl>
   </w:abstractNum>
-  <w:abstractNum w:abstractNumId="4">
+  <w:abstractNum w:abstractNumId="4" w15:restartNumberingAfterBreak="0">
     <w:nsid w:val="34EF60E1"/>
     <w:multiLevelType w:val="multilevel"/>
     <w:tmpl w:val="B83EA500"/>
@@ -10722,7 +11733,7 @@
       </w:rPr>
     </w:lvl>
   </w:abstractNum>
-  <w:abstractNum w:abstractNumId="5">
+  <w:abstractNum w:abstractNumId="5" w15:restartNumberingAfterBreak="0">
     <w:nsid w:val="3FB663CF"/>
     <w:multiLevelType w:val="hybridMultilevel"/>
     <w:tmpl w:val="B358A7A2"/>
@@ -10811,7 +11822,7 @@
       </w:pPr>
     </w:lvl>
   </w:abstractNum>
-  <w:abstractNum w:abstractNumId="6">
+  <w:abstractNum w:abstractNumId="6" w15:restartNumberingAfterBreak="0">
     <w:nsid w:val="41C31493"/>
     <w:multiLevelType w:val="hybridMultilevel"/>
     <w:tmpl w:val="C29EA9D8"/>
@@ -10924,7 +11935,7 @@
       </w:rPr>
     </w:lvl>
   </w:abstractNum>
-  <w:abstractNum w:abstractNumId="7">
+  <w:abstractNum w:abstractNumId="7" w15:restartNumberingAfterBreak="0">
     <w:nsid w:val="4C80220B"/>
     <w:multiLevelType w:val="hybridMultilevel"/>
     <w:tmpl w:val="A6A473D4"/>
@@ -11013,7 +12024,7 @@
       </w:pPr>
     </w:lvl>
   </w:abstractNum>
-  <w:abstractNum w:abstractNumId="8">
+  <w:abstractNum w:abstractNumId="8" w15:restartNumberingAfterBreak="0">
     <w:nsid w:val="73AA0CE5"/>
     <w:multiLevelType w:val="hybridMultilevel"/>
     <w:tmpl w:val="6D667478"/>
@@ -11575,7 +12586,6 @@
       <w:spacing w:after="0" w:line="240" w:lineRule="auto"/>
     </w:pPr>
     <w:tblPr>
-      <w:tblInd w:w="0" w:type="dxa"/>
       <w:tblBorders>
         <w:top w:val="single" w:sz="4" w:space="0" w:color="auto"/>
         <w:left w:val="single" w:sz="4" w:space="0" w:color="auto"/>
@@ -11584,12 +12594,6 @@
         <w:insideH w:val="single" w:sz="4" w:space="0" w:color="auto"/>
         <w:insideV w:val="single" w:sz="4" w:space="0" w:color="auto"/>
       </w:tblBorders>
-      <w:tblCellMar>
-        <w:top w:w="0" w:type="dxa"/>
-        <w:left w:w="108" w:type="dxa"/>
-        <w:bottom w:w="0" w:type="dxa"/>
-        <w:right w:w="108" w:type="dxa"/>
-      </w:tblCellMar>
     </w:tblPr>
   </w:style>
   <w:style w:type="paragraph" w:styleId="a5">
@@ -11928,7 +12932,7 @@
 </file>
 
 <file path=customXml/itemProps1.xml><?xml version="1.0" encoding="utf-8"?>
-<ds:datastoreItem xmlns:ds="http://schemas.openxmlformats.org/officeDocument/2006/customXml" ds:itemID="{597EF0B5-AD33-4BD9-A962-752A572CB233}">
+<ds:datastoreItem xmlns:ds="http://schemas.openxmlformats.org/officeDocument/2006/customXml" ds:itemID="{D3D19118-717D-4817-8EC7-D207F27E4182}">
   <ds:schemaRefs>
     <ds:schemaRef ds:uri="http://schemas.openxmlformats.org/officeDocument/2006/bibliography"/>
   </ds:schemaRefs>

</xml_diff>